<commit_message>
Add Login UCD //UCD=Use Case Description.
</commit_message>
<xml_diff>
--- a/Project/Use Case Description Template.docx
+++ b/Project/Use Case Description Template.docx
@@ -1,48 +1,102 @@
 
 <file path=word/document.xml><?xml version="1.0" encoding="utf-8"?>
-<w:document xmlns:wpc="http://schemas.microsoft.com/office/word/2010/wordprocessingCanvas" xmlns:cx="http://schemas.microsoft.com/office/drawing/2014/chartex" xmlns:mc="http://schemas.openxmlformats.org/markup-compatibility/2006" xmlns:o="urn:schemas-microsoft-com:office:office" xmlns:r="http://schemas.openxmlformats.org/officeDocument/2006/relationships" xmlns:m="http://schemas.openxmlformats.org/officeDocument/2006/math" xmlns:v="urn:schemas-microsoft-com:vml" xmlns:wp14="http://schemas.microsoft.com/office/word/2010/wordprocessingDrawing" xmlns:wp="http://schemas.openxmlformats.org/drawingml/2006/wordprocessingDrawing" xmlns:w10="urn:schemas-microsoft-com:office:word" xmlns:w="http://schemas.openxmlformats.org/wordprocessingml/2006/main" xmlns:w14="http://schemas.microsoft.com/office/word/2010/wordml" xmlns:w15="http://schemas.microsoft.com/office/word/2012/wordml" xmlns:w16se="http://schemas.microsoft.com/office/word/2015/wordml/symex" xmlns:wpg="http://schemas.microsoft.com/office/word/2010/wordprocessingGroup" xmlns:wpi="http://schemas.microsoft.com/office/word/2010/wordprocessingInk" xmlns:wne="http://schemas.microsoft.com/office/word/2006/wordml" xmlns:wps="http://schemas.microsoft.com/office/word/2010/wordprocessingShape" mc:Ignorable="w14 w15 w16se wp14">
+<w:document xmlns:wpc="http://schemas.microsoft.com/office/word/2010/wordprocessingCanvas" xmlns:cx="http://schemas.microsoft.com/office/drawing/2014/chartex" xmlns:cx1="http://schemas.microsoft.com/office/drawing/2015/9/8/chartex" xmlns:cx2="http://schemas.microsoft.com/office/drawing/2015/10/21/chartex" xmlns:cx3="http://schemas.microsoft.com/office/drawing/2016/5/9/chartex" xmlns:cx4="http://schemas.microsoft.com/office/drawing/2016/5/10/chartex" xmlns:cx5="http://schemas.microsoft.com/office/drawing/2016/5/11/chartex" xmlns:mc="http://schemas.openxmlformats.org/markup-compatibility/2006" xmlns:o="urn:schemas-microsoft-com:office:office" xmlns:r="http://schemas.openxmlformats.org/officeDocument/2006/relationships" xmlns:m="http://schemas.openxmlformats.org/officeDocument/2006/math" xmlns:v="urn:schemas-microsoft-com:vml" xmlns:wp14="http://schemas.microsoft.com/office/word/2010/wordprocessingDrawing" xmlns:wp="http://schemas.openxmlformats.org/drawingml/2006/wordprocessingDrawing" xmlns:w10="urn:schemas-microsoft-com:office:word" xmlns:w="http://schemas.openxmlformats.org/wordprocessingml/2006/main" xmlns:w14="http://schemas.microsoft.com/office/word/2010/wordml" xmlns:w15="http://schemas.microsoft.com/office/word/2012/wordml" xmlns:w16se="http://schemas.microsoft.com/office/word/2015/wordml/symex" xmlns:wpg="http://schemas.microsoft.com/office/word/2010/wordprocessingGroup" xmlns:wpi="http://schemas.microsoft.com/office/word/2010/wordprocessingInk" xmlns:wne="http://schemas.microsoft.com/office/word/2006/wordml" xmlns:wps="http://schemas.microsoft.com/office/word/2010/wordprocessingShape" mc:Ignorable="w14 w15 w16se wp14">
   <w:body>
     <w:tbl>
       <w:tblPr>
-        <w:tblStyle w:val="TableGrid"/>
+        <w:tblStyle w:val="a3"/>
         <w:tblW w:w="5000" w:type="pct"/>
         <w:tblLook w:val="04A0" w:firstRow="1" w:lastRow="0" w:firstColumn="1" w:lastColumn="0" w:noHBand="0" w:noVBand="1"/>
       </w:tblPr>
       <w:tblGrid>
-        <w:gridCol w:w="1523"/>
-        <w:gridCol w:w="1307"/>
-        <w:gridCol w:w="2683"/>
-        <w:gridCol w:w="1988"/>
-        <w:gridCol w:w="24"/>
-        <w:gridCol w:w="1825"/>
+        <w:gridCol w:w="1795"/>
+        <w:gridCol w:w="1051"/>
+        <w:gridCol w:w="2680"/>
+        <w:gridCol w:w="1984"/>
+        <w:gridCol w:w="19"/>
+        <w:gridCol w:w="1821"/>
       </w:tblGrid>
       <w:tr>
         <w:tc>
           <w:tcPr>
-            <w:tcW w:w="814" w:type="pct"/>
-            <w:shd w:val="clear" w:color="auto" w:fill="E7E6E6" w:themeFill="background2"/>
-          </w:tcPr>
-          <w:p>
-            <w:pPr>
-              <w:jc w:val="both"/>
-            </w:pPr>
-            <w:r>
+            <w:tcW w:w="960" w:type="pct"/>
+            <w:shd w:val="clear" w:color="auto" w:fill="E7E6E6" w:themeFill="background2"/>
+          </w:tcPr>
+          <w:p>
+            <w:pPr>
+              <w:jc w:val="center"/>
+              <w:rPr>
+                <w:rFonts w:asciiTheme="majorHAnsi" w:hAnsiTheme="majorHAnsi" w:cstheme="majorHAnsi"/>
+                <w:sz w:val="24"/>
+                <w:szCs w:val="24"/>
+              </w:rPr>
+            </w:pPr>
+            <w:r>
+              <w:rPr>
+                <w:rFonts w:asciiTheme="majorHAnsi" w:hAnsiTheme="majorHAnsi" w:cstheme="majorHAnsi"/>
+                <w:sz w:val="24"/>
+                <w:szCs w:val="24"/>
+              </w:rPr>
               <w:t>Use Case ID</w:t>
             </w:r>
           </w:p>
         </w:tc>
         <w:tc>
           <w:tcPr>
-            <w:tcW w:w="4186" w:type="pct"/>
+            <w:tcW w:w="4040" w:type="pct"/>
             <w:gridSpan w:val="5"/>
           </w:tcPr>
           <w:p>
             <w:pPr>
-              <w:jc w:val="both"/>
-            </w:pPr>
-            <w:r>
-              <w:t xml:space="preserve"> </w:t>
-            </w:r>
+              <w:jc w:val="center"/>
+              <w:rPr>
+                <w:rFonts w:asciiTheme="majorHAnsi" w:hAnsiTheme="majorHAnsi" w:cstheme="majorHAnsi"/>
+                <w:sz w:val="24"/>
+                <w:szCs w:val="24"/>
+              </w:rPr>
+            </w:pPr>
+          </w:p>
+        </w:tc>
+      </w:tr>
+      <w:tr>
+        <w:tc>
+          <w:tcPr>
+            <w:tcW w:w="960" w:type="pct"/>
+            <w:shd w:val="clear" w:color="auto" w:fill="E7E6E6" w:themeFill="background2"/>
+          </w:tcPr>
+          <w:p>
+            <w:pPr>
+              <w:jc w:val="center"/>
+              <w:rPr>
+                <w:rFonts w:asciiTheme="majorHAnsi" w:hAnsiTheme="majorHAnsi" w:cstheme="majorHAnsi"/>
+                <w:sz w:val="24"/>
+                <w:szCs w:val="24"/>
+              </w:rPr>
+            </w:pPr>
+            <w:r>
+              <w:rPr>
+                <w:rFonts w:asciiTheme="majorHAnsi" w:hAnsiTheme="majorHAnsi" w:cstheme="majorHAnsi"/>
+                <w:sz w:val="24"/>
+                <w:szCs w:val="24"/>
+              </w:rPr>
+              <w:t>Use Case Name</w:t>
+            </w:r>
+          </w:p>
+        </w:tc>
+        <w:tc>
+          <w:tcPr>
+            <w:tcW w:w="4040" w:type="pct"/>
+            <w:gridSpan w:val="5"/>
+          </w:tcPr>
+          <w:p>
+            <w:pPr>
+              <w:jc w:val="center"/>
+              <w:rPr>
+                <w:rFonts w:asciiTheme="majorHAnsi" w:hAnsiTheme="majorHAnsi" w:cstheme="majorHAnsi"/>
+                <w:sz w:val="24"/>
+                <w:szCs w:val="24"/>
+              </w:rPr>
+            </w:pPr>
             <w:bookmarkStart w:id="0" w:name="_GoBack"/>
             <w:bookmarkEnd w:id="0"/>
           </w:p>
@@ -51,26 +105,81 @@
       <w:tr>
         <w:tc>
           <w:tcPr>
-            <w:tcW w:w="814" w:type="pct"/>
-            <w:shd w:val="clear" w:color="auto" w:fill="E7E6E6" w:themeFill="background2"/>
-          </w:tcPr>
-          <w:p>
-            <w:pPr>
-              <w:jc w:val="both"/>
-            </w:pPr>
-            <w:r>
-              <w:t>Use Case Name</w:t>
-            </w:r>
-          </w:p>
-        </w:tc>
-        <w:tc>
-          <w:tcPr>
-            <w:tcW w:w="4186" w:type="pct"/>
-            <w:gridSpan w:val="5"/>
-          </w:tcPr>
-          <w:p>
-            <w:pPr>
-              <w:jc w:val="both"/>
+            <w:tcW w:w="960" w:type="pct"/>
+            <w:shd w:val="clear" w:color="auto" w:fill="E7E6E6" w:themeFill="background2"/>
+          </w:tcPr>
+          <w:p>
+            <w:pPr>
+              <w:jc w:val="center"/>
+              <w:rPr>
+                <w:rFonts w:asciiTheme="majorHAnsi" w:hAnsiTheme="majorHAnsi" w:cstheme="majorHAnsi"/>
+                <w:sz w:val="24"/>
+                <w:szCs w:val="24"/>
+              </w:rPr>
+            </w:pPr>
+            <w:r>
+              <w:rPr>
+                <w:rFonts w:asciiTheme="majorHAnsi" w:hAnsiTheme="majorHAnsi" w:cstheme="majorHAnsi"/>
+                <w:sz w:val="24"/>
+                <w:szCs w:val="24"/>
+              </w:rPr>
+              <w:t>Created By</w:t>
+            </w:r>
+          </w:p>
+        </w:tc>
+        <w:tc>
+          <w:tcPr>
+            <w:tcW w:w="1995" w:type="pct"/>
+            <w:gridSpan w:val="2"/>
+          </w:tcPr>
+          <w:p>
+            <w:pPr>
+              <w:jc w:val="center"/>
+              <w:rPr>
+                <w:rFonts w:asciiTheme="majorHAnsi" w:hAnsiTheme="majorHAnsi" w:cstheme="majorHAnsi"/>
+                <w:sz w:val="24"/>
+                <w:szCs w:val="24"/>
+              </w:rPr>
+            </w:pPr>
+          </w:p>
+        </w:tc>
+        <w:tc>
+          <w:tcPr>
+            <w:tcW w:w="1061" w:type="pct"/>
+            <w:shd w:val="clear" w:color="auto" w:fill="E7E6E6" w:themeFill="background2"/>
+          </w:tcPr>
+          <w:p>
+            <w:pPr>
+              <w:jc w:val="center"/>
+              <w:rPr>
+                <w:rFonts w:asciiTheme="majorHAnsi" w:hAnsiTheme="majorHAnsi" w:cstheme="majorHAnsi"/>
+                <w:sz w:val="24"/>
+                <w:szCs w:val="24"/>
+              </w:rPr>
+            </w:pPr>
+            <w:r>
+              <w:rPr>
+                <w:rFonts w:asciiTheme="majorHAnsi" w:hAnsiTheme="majorHAnsi" w:cstheme="majorHAnsi"/>
+                <w:sz w:val="24"/>
+                <w:szCs w:val="24"/>
+              </w:rPr>
+              <w:t>Last Update By</w:t>
+            </w:r>
+          </w:p>
+        </w:tc>
+        <w:tc>
+          <w:tcPr>
+            <w:tcW w:w="984" w:type="pct"/>
+            <w:gridSpan w:val="2"/>
+          </w:tcPr>
+          <w:p>
+            <w:pPr>
+              <w:jc w:val="center"/>
+              <w:rPr>
+                <w:rFonts w:asciiTheme="majorHAnsi" w:hAnsiTheme="majorHAnsi" w:cstheme="majorHAnsi"/>
+                <w:sz w:val="24"/>
+                <w:szCs w:val="24"/>
+              </w:rPr>
             </w:pPr>
           </w:p>
         </w:tc>
@@ -78,51 +187,81 @@
       <w:tr>
         <w:tc>
           <w:tcPr>
-            <w:tcW w:w="814" w:type="pct"/>
-            <w:shd w:val="clear" w:color="auto" w:fill="E7E6E6" w:themeFill="background2"/>
-          </w:tcPr>
-          <w:p>
-            <w:pPr>
-              <w:jc w:val="both"/>
-            </w:pPr>
-            <w:r>
-              <w:t>Created By</w:t>
-            </w:r>
-          </w:p>
-        </w:tc>
-        <w:tc>
-          <w:tcPr>
-            <w:tcW w:w="2134" w:type="pct"/>
+            <w:tcW w:w="960" w:type="pct"/>
+            <w:shd w:val="clear" w:color="auto" w:fill="E7E6E6" w:themeFill="background2"/>
+          </w:tcPr>
+          <w:p>
+            <w:pPr>
+              <w:jc w:val="center"/>
+              <w:rPr>
+                <w:rFonts w:asciiTheme="majorHAnsi" w:hAnsiTheme="majorHAnsi" w:cstheme="majorHAnsi"/>
+                <w:sz w:val="24"/>
+                <w:szCs w:val="24"/>
+              </w:rPr>
+            </w:pPr>
+            <w:r>
+              <w:rPr>
+                <w:rFonts w:asciiTheme="majorHAnsi" w:hAnsiTheme="majorHAnsi" w:cstheme="majorHAnsi"/>
+                <w:sz w:val="24"/>
+                <w:szCs w:val="24"/>
+              </w:rPr>
+              <w:t>Date Created</w:t>
+            </w:r>
+          </w:p>
+        </w:tc>
+        <w:tc>
+          <w:tcPr>
+            <w:tcW w:w="1995" w:type="pct"/>
             <w:gridSpan w:val="2"/>
           </w:tcPr>
           <w:p>
             <w:pPr>
-              <w:jc w:val="both"/>
-            </w:pPr>
-          </w:p>
-        </w:tc>
-        <w:tc>
-          <w:tcPr>
-            <w:tcW w:w="1063" w:type="pct"/>
-            <w:shd w:val="clear" w:color="auto" w:fill="E7E6E6" w:themeFill="background2"/>
-          </w:tcPr>
-          <w:p>
-            <w:pPr>
-              <w:jc w:val="both"/>
-            </w:pPr>
-            <w:r>
-              <w:t>Last Update By</w:t>
-            </w:r>
-          </w:p>
-        </w:tc>
-        <w:tc>
-          <w:tcPr>
-            <w:tcW w:w="989" w:type="pct"/>
+              <w:jc w:val="center"/>
+              <w:rPr>
+                <w:rFonts w:asciiTheme="majorHAnsi" w:hAnsiTheme="majorHAnsi" w:cstheme="majorHAnsi"/>
+                <w:sz w:val="24"/>
+                <w:szCs w:val="24"/>
+              </w:rPr>
+            </w:pPr>
+          </w:p>
+        </w:tc>
+        <w:tc>
+          <w:tcPr>
+            <w:tcW w:w="1061" w:type="pct"/>
+            <w:shd w:val="clear" w:color="auto" w:fill="E7E6E6" w:themeFill="background2"/>
+          </w:tcPr>
+          <w:p>
+            <w:pPr>
+              <w:jc w:val="center"/>
+              <w:rPr>
+                <w:rFonts w:asciiTheme="majorHAnsi" w:hAnsiTheme="majorHAnsi" w:cstheme="majorHAnsi"/>
+                <w:sz w:val="24"/>
+                <w:szCs w:val="24"/>
+              </w:rPr>
+            </w:pPr>
+            <w:r>
+              <w:rPr>
+                <w:rFonts w:asciiTheme="majorHAnsi" w:hAnsiTheme="majorHAnsi" w:cstheme="majorHAnsi"/>
+                <w:sz w:val="24"/>
+                <w:szCs w:val="24"/>
+              </w:rPr>
+              <w:t>Last Revision Date</w:t>
+            </w:r>
+          </w:p>
+        </w:tc>
+        <w:tc>
+          <w:tcPr>
+            <w:tcW w:w="984" w:type="pct"/>
             <w:gridSpan w:val="2"/>
           </w:tcPr>
           <w:p>
             <w:pPr>
-              <w:jc w:val="both"/>
+              <w:jc w:val="center"/>
+              <w:rPr>
+                <w:rFonts w:asciiTheme="majorHAnsi" w:hAnsiTheme="majorHAnsi" w:cstheme="majorHAnsi"/>
+                <w:sz w:val="24"/>
+                <w:szCs w:val="24"/>
+              </w:rPr>
             </w:pPr>
           </w:p>
         </w:tc>
@@ -130,51 +269,41 @@
       <w:tr>
         <w:tc>
           <w:tcPr>
-            <w:tcW w:w="814" w:type="pct"/>
-            <w:shd w:val="clear" w:color="auto" w:fill="E7E6E6" w:themeFill="background2"/>
-          </w:tcPr>
-          <w:p>
-            <w:pPr>
-              <w:jc w:val="both"/>
-            </w:pPr>
-            <w:r>
-              <w:t>Date Created</w:t>
-            </w:r>
-          </w:p>
-        </w:tc>
-        <w:tc>
-          <w:tcPr>
-            <w:tcW w:w="2134" w:type="pct"/>
-            <w:gridSpan w:val="2"/>
-          </w:tcPr>
-          <w:p>
-            <w:pPr>
-              <w:jc w:val="both"/>
-            </w:pPr>
-          </w:p>
-        </w:tc>
-        <w:tc>
-          <w:tcPr>
-            <w:tcW w:w="1063" w:type="pct"/>
-            <w:shd w:val="clear" w:color="auto" w:fill="E7E6E6" w:themeFill="background2"/>
-          </w:tcPr>
-          <w:p>
-            <w:pPr>
-              <w:jc w:val="both"/>
-            </w:pPr>
-            <w:r>
-              <w:t>Last Revision Date</w:t>
-            </w:r>
-          </w:p>
-        </w:tc>
-        <w:tc>
-          <w:tcPr>
-            <w:tcW w:w="989" w:type="pct"/>
-            <w:gridSpan w:val="2"/>
-          </w:tcPr>
-          <w:p>
-            <w:pPr>
-              <w:jc w:val="both"/>
+            <w:tcW w:w="960" w:type="pct"/>
+            <w:shd w:val="clear" w:color="auto" w:fill="E7E6E6" w:themeFill="background2"/>
+          </w:tcPr>
+          <w:p>
+            <w:pPr>
+              <w:jc w:val="center"/>
+              <w:rPr>
+                <w:rFonts w:asciiTheme="majorHAnsi" w:hAnsiTheme="majorHAnsi" w:cstheme="majorHAnsi"/>
+                <w:sz w:val="24"/>
+                <w:szCs w:val="24"/>
+              </w:rPr>
+            </w:pPr>
+            <w:r>
+              <w:rPr>
+                <w:rFonts w:asciiTheme="majorHAnsi" w:hAnsiTheme="majorHAnsi" w:cstheme="majorHAnsi"/>
+                <w:sz w:val="24"/>
+                <w:szCs w:val="24"/>
+              </w:rPr>
+              <w:t>Actors</w:t>
+            </w:r>
+          </w:p>
+        </w:tc>
+        <w:tc>
+          <w:tcPr>
+            <w:tcW w:w="4040" w:type="pct"/>
+            <w:gridSpan w:val="5"/>
+          </w:tcPr>
+          <w:p>
+            <w:pPr>
+              <w:jc w:val="center"/>
+              <w:rPr>
+                <w:rFonts w:asciiTheme="majorHAnsi" w:hAnsiTheme="majorHAnsi" w:cstheme="majorHAnsi"/>
+                <w:sz w:val="24"/>
+                <w:szCs w:val="24"/>
+              </w:rPr>
             </w:pPr>
           </w:p>
         </w:tc>
@@ -182,26 +311,41 @@
       <w:tr>
         <w:tc>
           <w:tcPr>
-            <w:tcW w:w="814" w:type="pct"/>
-            <w:shd w:val="clear" w:color="auto" w:fill="E7E6E6" w:themeFill="background2"/>
-          </w:tcPr>
-          <w:p>
-            <w:pPr>
-              <w:jc w:val="both"/>
-            </w:pPr>
-            <w:r>
-              <w:t>Actors</w:t>
-            </w:r>
-          </w:p>
-        </w:tc>
-        <w:tc>
-          <w:tcPr>
-            <w:tcW w:w="4186" w:type="pct"/>
+            <w:tcW w:w="960" w:type="pct"/>
+            <w:shd w:val="clear" w:color="auto" w:fill="E7E6E6" w:themeFill="background2"/>
+          </w:tcPr>
+          <w:p>
+            <w:pPr>
+              <w:jc w:val="center"/>
+              <w:rPr>
+                <w:rFonts w:asciiTheme="majorHAnsi" w:hAnsiTheme="majorHAnsi" w:cstheme="majorHAnsi"/>
+                <w:sz w:val="24"/>
+                <w:szCs w:val="24"/>
+              </w:rPr>
+            </w:pPr>
+            <w:r>
+              <w:rPr>
+                <w:rFonts w:asciiTheme="majorHAnsi" w:hAnsiTheme="majorHAnsi" w:cstheme="majorHAnsi"/>
+                <w:sz w:val="24"/>
+                <w:szCs w:val="24"/>
+              </w:rPr>
+              <w:t>Description</w:t>
+            </w:r>
+          </w:p>
+        </w:tc>
+        <w:tc>
+          <w:tcPr>
+            <w:tcW w:w="4040" w:type="pct"/>
             <w:gridSpan w:val="5"/>
           </w:tcPr>
           <w:p>
             <w:pPr>
-              <w:jc w:val="both"/>
+              <w:jc w:val="center"/>
+              <w:rPr>
+                <w:rFonts w:asciiTheme="majorHAnsi" w:hAnsiTheme="majorHAnsi" w:cstheme="majorHAnsi"/>
+                <w:sz w:val="24"/>
+                <w:szCs w:val="24"/>
+              </w:rPr>
             </w:pPr>
           </w:p>
         </w:tc>
@@ -209,26 +353,41 @@
       <w:tr>
         <w:tc>
           <w:tcPr>
-            <w:tcW w:w="814" w:type="pct"/>
-            <w:shd w:val="clear" w:color="auto" w:fill="E7E6E6" w:themeFill="background2"/>
-          </w:tcPr>
-          <w:p>
-            <w:pPr>
-              <w:jc w:val="both"/>
-            </w:pPr>
-            <w:r>
-              <w:t>Description</w:t>
-            </w:r>
-          </w:p>
-        </w:tc>
-        <w:tc>
-          <w:tcPr>
-            <w:tcW w:w="4186" w:type="pct"/>
+            <w:tcW w:w="960" w:type="pct"/>
+            <w:shd w:val="clear" w:color="auto" w:fill="E7E6E6" w:themeFill="background2"/>
+          </w:tcPr>
+          <w:p>
+            <w:pPr>
+              <w:jc w:val="center"/>
+              <w:rPr>
+                <w:rFonts w:asciiTheme="majorHAnsi" w:hAnsiTheme="majorHAnsi" w:cstheme="majorHAnsi"/>
+                <w:sz w:val="24"/>
+                <w:szCs w:val="24"/>
+              </w:rPr>
+            </w:pPr>
+            <w:r>
+              <w:rPr>
+                <w:rFonts w:asciiTheme="majorHAnsi" w:hAnsiTheme="majorHAnsi" w:cstheme="majorHAnsi"/>
+                <w:sz w:val="24"/>
+                <w:szCs w:val="24"/>
+              </w:rPr>
+              <w:t>Trigger</w:t>
+            </w:r>
+          </w:p>
+        </w:tc>
+        <w:tc>
+          <w:tcPr>
+            <w:tcW w:w="4040" w:type="pct"/>
             <w:gridSpan w:val="5"/>
           </w:tcPr>
           <w:p>
             <w:pPr>
-              <w:jc w:val="both"/>
+              <w:jc w:val="center"/>
+              <w:rPr>
+                <w:rFonts w:asciiTheme="majorHAnsi" w:hAnsiTheme="majorHAnsi" w:cstheme="majorHAnsi"/>
+                <w:sz w:val="24"/>
+                <w:szCs w:val="24"/>
+              </w:rPr>
             </w:pPr>
           </w:p>
         </w:tc>
@@ -236,26 +395,41 @@
       <w:tr>
         <w:tc>
           <w:tcPr>
-            <w:tcW w:w="814" w:type="pct"/>
-            <w:shd w:val="clear" w:color="auto" w:fill="E7E6E6" w:themeFill="background2"/>
-          </w:tcPr>
-          <w:p>
-            <w:pPr>
-              <w:jc w:val="both"/>
-            </w:pPr>
-            <w:r>
-              <w:t>Trigger</w:t>
-            </w:r>
-          </w:p>
-        </w:tc>
-        <w:tc>
-          <w:tcPr>
-            <w:tcW w:w="4186" w:type="pct"/>
+            <w:tcW w:w="960" w:type="pct"/>
+            <w:shd w:val="clear" w:color="auto" w:fill="E7E6E6" w:themeFill="background2"/>
+          </w:tcPr>
+          <w:p>
+            <w:pPr>
+              <w:jc w:val="center"/>
+              <w:rPr>
+                <w:rFonts w:asciiTheme="majorHAnsi" w:hAnsiTheme="majorHAnsi" w:cstheme="majorHAnsi"/>
+                <w:sz w:val="24"/>
+                <w:szCs w:val="24"/>
+              </w:rPr>
+            </w:pPr>
+            <w:r>
+              <w:rPr>
+                <w:rFonts w:asciiTheme="majorHAnsi" w:hAnsiTheme="majorHAnsi" w:cstheme="majorHAnsi"/>
+                <w:sz w:val="24"/>
+                <w:szCs w:val="24"/>
+              </w:rPr>
+              <w:t>Preconditions</w:t>
+            </w:r>
+          </w:p>
+        </w:tc>
+        <w:tc>
+          <w:tcPr>
+            <w:tcW w:w="4040" w:type="pct"/>
             <w:gridSpan w:val="5"/>
           </w:tcPr>
           <w:p>
             <w:pPr>
-              <w:jc w:val="both"/>
+              <w:jc w:val="center"/>
+              <w:rPr>
+                <w:rFonts w:asciiTheme="majorHAnsi" w:hAnsiTheme="majorHAnsi" w:cstheme="majorHAnsi"/>
+                <w:sz w:val="24"/>
+                <w:szCs w:val="24"/>
+              </w:rPr>
             </w:pPr>
           </w:p>
         </w:tc>
@@ -263,43 +437,125 @@
       <w:tr>
         <w:tc>
           <w:tcPr>
-            <w:tcW w:w="814" w:type="pct"/>
-            <w:shd w:val="clear" w:color="auto" w:fill="E7E6E6" w:themeFill="background2"/>
-          </w:tcPr>
-          <w:p>
-            <w:pPr>
-              <w:jc w:val="both"/>
-            </w:pPr>
-            <w:r>
-              <w:t>Preconditions</w:t>
-            </w:r>
-          </w:p>
-        </w:tc>
-        <w:tc>
-          <w:tcPr>
-            <w:tcW w:w="4186" w:type="pct"/>
-            <w:gridSpan w:val="5"/>
-          </w:tcPr>
-          <w:p>
-            <w:pPr>
-              <w:jc w:val="both"/>
-            </w:pPr>
+            <w:tcW w:w="5000" w:type="pct"/>
+            <w:gridSpan w:val="6"/>
+            <w:shd w:val="clear" w:color="auto" w:fill="E7E6E6" w:themeFill="background2"/>
+          </w:tcPr>
+          <w:p>
+            <w:pPr>
+              <w:jc w:val="center"/>
+              <w:rPr>
+                <w:rFonts w:asciiTheme="majorHAnsi" w:hAnsiTheme="majorHAnsi" w:cstheme="majorHAnsi"/>
+                <w:sz w:val="24"/>
+                <w:szCs w:val="24"/>
+              </w:rPr>
+            </w:pPr>
+            <w:r>
+              <w:rPr>
+                <w:rFonts w:asciiTheme="majorHAnsi" w:hAnsiTheme="majorHAnsi" w:cstheme="majorHAnsi"/>
+                <w:sz w:val="24"/>
+                <w:szCs w:val="24"/>
+              </w:rPr>
+              <w:t>Use Case Input Specification</w:t>
+            </w:r>
           </w:p>
         </w:tc>
       </w:tr>
       <w:tr>
         <w:tc>
           <w:tcPr>
-            <w:tcW w:w="5000" w:type="pct"/>
-            <w:gridSpan w:val="6"/>
-            <w:shd w:val="clear" w:color="auto" w:fill="E7E6E6" w:themeFill="background2"/>
-          </w:tcPr>
-          <w:p>
-            <w:pPr>
-              <w:jc w:val="center"/>
-            </w:pPr>
-            <w:r>
-              <w:t>Use Case Input Specification</w:t>
+            <w:tcW w:w="960" w:type="pct"/>
+            <w:shd w:val="clear" w:color="auto" w:fill="E7E6E6" w:themeFill="background2"/>
+          </w:tcPr>
+          <w:p>
+            <w:pPr>
+              <w:jc w:val="center"/>
+              <w:rPr>
+                <w:rFonts w:asciiTheme="majorHAnsi" w:hAnsiTheme="majorHAnsi" w:cstheme="majorHAnsi"/>
+                <w:sz w:val="24"/>
+                <w:szCs w:val="24"/>
+              </w:rPr>
+            </w:pPr>
+            <w:r>
+              <w:rPr>
+                <w:rFonts w:asciiTheme="majorHAnsi" w:hAnsiTheme="majorHAnsi" w:cstheme="majorHAnsi"/>
+                <w:sz w:val="24"/>
+                <w:szCs w:val="24"/>
+              </w:rPr>
+              <w:t>Input</w:t>
+            </w:r>
+          </w:p>
+        </w:tc>
+        <w:tc>
+          <w:tcPr>
+            <w:tcW w:w="562" w:type="pct"/>
+            <w:shd w:val="clear" w:color="auto" w:fill="E7E6E6" w:themeFill="background2"/>
+          </w:tcPr>
+          <w:p>
+            <w:pPr>
+              <w:jc w:val="center"/>
+              <w:rPr>
+                <w:rFonts w:asciiTheme="majorHAnsi" w:hAnsiTheme="majorHAnsi" w:cstheme="majorHAnsi"/>
+                <w:sz w:val="24"/>
+                <w:szCs w:val="24"/>
+              </w:rPr>
+            </w:pPr>
+            <w:r>
+              <w:rPr>
+                <w:rFonts w:asciiTheme="majorHAnsi" w:hAnsiTheme="majorHAnsi" w:cstheme="majorHAnsi"/>
+                <w:sz w:val="24"/>
+                <w:szCs w:val="24"/>
+              </w:rPr>
+              <w:t>type</w:t>
+            </w:r>
+          </w:p>
+        </w:tc>
+        <w:tc>
+          <w:tcPr>
+            <w:tcW w:w="2504" w:type="pct"/>
+            <w:gridSpan w:val="3"/>
+            <w:shd w:val="clear" w:color="auto" w:fill="E7E6E6" w:themeFill="background2"/>
+          </w:tcPr>
+          <w:p>
+            <w:pPr>
+              <w:jc w:val="center"/>
+              <w:rPr>
+                <w:rFonts w:asciiTheme="majorHAnsi" w:hAnsiTheme="majorHAnsi" w:cstheme="majorHAnsi"/>
+                <w:sz w:val="24"/>
+                <w:szCs w:val="24"/>
+              </w:rPr>
+            </w:pPr>
+            <w:r>
+              <w:rPr>
+                <w:rFonts w:asciiTheme="majorHAnsi" w:hAnsiTheme="majorHAnsi" w:cstheme="majorHAnsi"/>
+                <w:sz w:val="24"/>
+                <w:szCs w:val="24"/>
+              </w:rPr>
+              <w:t>Constraint</w:t>
+            </w:r>
+          </w:p>
+        </w:tc>
+        <w:tc>
+          <w:tcPr>
+            <w:tcW w:w="974" w:type="pct"/>
+            <w:shd w:val="clear" w:color="auto" w:fill="E7E6E6" w:themeFill="background2"/>
+          </w:tcPr>
+          <w:p>
+            <w:pPr>
+              <w:jc w:val="center"/>
+              <w:rPr>
+                <w:rFonts w:asciiTheme="majorHAnsi" w:hAnsiTheme="majorHAnsi" w:cstheme="majorHAnsi"/>
+                <w:sz w:val="24"/>
+                <w:szCs w:val="24"/>
+              </w:rPr>
+            </w:pPr>
+            <w:r>
+              <w:rPr>
+                <w:rFonts w:asciiTheme="majorHAnsi" w:hAnsiTheme="majorHAnsi" w:cstheme="majorHAnsi"/>
+                <w:sz w:val="24"/>
+                <w:szCs w:val="24"/>
+              </w:rPr>
+              <w:t>Example</w:t>
             </w:r>
           </w:p>
         </w:tc>
@@ -307,105 +563,108 @@
       <w:tr>
         <w:tc>
           <w:tcPr>
-            <w:tcW w:w="814" w:type="pct"/>
-            <w:shd w:val="clear" w:color="auto" w:fill="E7E6E6" w:themeFill="background2"/>
-          </w:tcPr>
-          <w:p>
-            <w:pPr>
-              <w:jc w:val="center"/>
-            </w:pPr>
-            <w:r>
-              <w:t>Input</w:t>
-            </w:r>
-          </w:p>
-        </w:tc>
-        <w:tc>
-          <w:tcPr>
-            <w:tcW w:w="699" w:type="pct"/>
-            <w:shd w:val="clear" w:color="auto" w:fill="E7E6E6" w:themeFill="background2"/>
-          </w:tcPr>
-          <w:p>
-            <w:pPr>
-              <w:jc w:val="center"/>
-            </w:pPr>
-            <w:r>
-              <w:t>type</w:t>
-            </w:r>
-          </w:p>
-        </w:tc>
-        <w:tc>
-          <w:tcPr>
-            <w:tcW w:w="2511" w:type="pct"/>
+            <w:tcW w:w="960" w:type="pct"/>
+            <w:shd w:val="clear" w:color="auto" w:fill="FFFFFF" w:themeFill="background1"/>
+          </w:tcPr>
+          <w:p>
+            <w:pPr>
+              <w:jc w:val="center"/>
+              <w:rPr>
+                <w:rFonts w:asciiTheme="majorHAnsi" w:hAnsiTheme="majorHAnsi" w:cstheme="majorHAnsi"/>
+                <w:sz w:val="24"/>
+                <w:szCs w:val="24"/>
+              </w:rPr>
+            </w:pPr>
+          </w:p>
+        </w:tc>
+        <w:tc>
+          <w:tcPr>
+            <w:tcW w:w="562" w:type="pct"/>
+            <w:shd w:val="clear" w:color="auto" w:fill="FFFFFF" w:themeFill="background1"/>
+          </w:tcPr>
+          <w:p>
+            <w:pPr>
+              <w:jc w:val="center"/>
+              <w:rPr>
+                <w:rFonts w:asciiTheme="majorHAnsi" w:hAnsiTheme="majorHAnsi" w:cstheme="majorHAnsi"/>
+                <w:sz w:val="24"/>
+                <w:szCs w:val="24"/>
+              </w:rPr>
+            </w:pPr>
+          </w:p>
+        </w:tc>
+        <w:tc>
+          <w:tcPr>
+            <w:tcW w:w="2504" w:type="pct"/>
             <w:gridSpan w:val="3"/>
-            <w:shd w:val="clear" w:color="auto" w:fill="E7E6E6" w:themeFill="background2"/>
-          </w:tcPr>
-          <w:p>
-            <w:pPr>
-              <w:jc w:val="center"/>
-            </w:pPr>
-            <w:r>
-              <w:t>Constraint</w:t>
-            </w:r>
-          </w:p>
-        </w:tc>
-        <w:tc>
-          <w:tcPr>
-            <w:tcW w:w="976" w:type="pct"/>
-            <w:shd w:val="clear" w:color="auto" w:fill="E7E6E6" w:themeFill="background2"/>
-          </w:tcPr>
-          <w:p>
-            <w:pPr>
-              <w:jc w:val="center"/>
-            </w:pPr>
-            <w:r>
-              <w:t>Example</w:t>
-            </w:r>
+            <w:shd w:val="clear" w:color="auto" w:fill="FFFFFF" w:themeFill="background1"/>
+          </w:tcPr>
+          <w:p>
+            <w:pPr>
+              <w:jc w:val="center"/>
+              <w:rPr>
+                <w:rFonts w:asciiTheme="majorHAnsi" w:hAnsiTheme="majorHAnsi" w:cstheme="majorHAnsi"/>
+                <w:sz w:val="24"/>
+                <w:szCs w:val="24"/>
+              </w:rPr>
+            </w:pPr>
+          </w:p>
+        </w:tc>
+        <w:tc>
+          <w:tcPr>
+            <w:tcW w:w="974" w:type="pct"/>
+            <w:shd w:val="clear" w:color="auto" w:fill="FFFFFF" w:themeFill="background1"/>
+          </w:tcPr>
+          <w:p>
+            <w:pPr>
+              <w:jc w:val="center"/>
+              <w:rPr>
+                <w:rFonts w:asciiTheme="majorHAnsi" w:hAnsiTheme="majorHAnsi" w:cstheme="majorHAnsi"/>
+                <w:sz w:val="24"/>
+                <w:szCs w:val="24"/>
+              </w:rPr>
+            </w:pPr>
           </w:p>
         </w:tc>
       </w:tr>
       <w:tr>
         <w:tc>
           <w:tcPr>
-            <w:tcW w:w="814" w:type="pct"/>
-            <w:shd w:val="clear" w:color="auto" w:fill="FFFFFF" w:themeFill="background1"/>
-          </w:tcPr>
-          <w:p>
-            <w:pPr>
-              <w:jc w:val="both"/>
-            </w:pPr>
-          </w:p>
-        </w:tc>
-        <w:tc>
-          <w:tcPr>
-            <w:tcW w:w="699" w:type="pct"/>
-            <w:shd w:val="clear" w:color="auto" w:fill="FFFFFF" w:themeFill="background1"/>
-          </w:tcPr>
-          <w:p>
-            <w:pPr>
-              <w:jc w:val="both"/>
-            </w:pPr>
-          </w:p>
-        </w:tc>
-        <w:tc>
-          <w:tcPr>
-            <w:tcW w:w="2511" w:type="pct"/>
-            <w:gridSpan w:val="3"/>
-            <w:shd w:val="clear" w:color="auto" w:fill="FFFFFF" w:themeFill="background1"/>
-          </w:tcPr>
-          <w:p>
-            <w:pPr>
-              <w:jc w:val="both"/>
-            </w:pPr>
-          </w:p>
-        </w:tc>
-        <w:tc>
-          <w:tcPr>
-            <w:tcW w:w="976" w:type="pct"/>
-            <w:shd w:val="clear" w:color="auto" w:fill="FFFFFF" w:themeFill="background1"/>
-          </w:tcPr>
-          <w:p>
-            <w:pPr>
-              <w:jc w:val="both"/>
+            <w:tcW w:w="960" w:type="pct"/>
+            <w:shd w:val="clear" w:color="auto" w:fill="E7E6E6" w:themeFill="background2"/>
+          </w:tcPr>
+          <w:p>
+            <w:pPr>
+              <w:jc w:val="center"/>
+              <w:rPr>
+                <w:rFonts w:asciiTheme="majorHAnsi" w:hAnsiTheme="majorHAnsi" w:cstheme="majorHAnsi"/>
+                <w:sz w:val="24"/>
+                <w:szCs w:val="24"/>
+              </w:rPr>
+            </w:pPr>
+            <w:r>
+              <w:rPr>
+                <w:rFonts w:asciiTheme="majorHAnsi" w:hAnsiTheme="majorHAnsi" w:cstheme="majorHAnsi"/>
+                <w:sz w:val="24"/>
+                <w:szCs w:val="24"/>
+              </w:rPr>
+              <w:t>Post conditions</w:t>
+            </w:r>
+          </w:p>
+        </w:tc>
+        <w:tc>
+          <w:tcPr>
+            <w:tcW w:w="4040" w:type="pct"/>
+            <w:gridSpan w:val="5"/>
+          </w:tcPr>
+          <w:p>
+            <w:pPr>
+              <w:jc w:val="center"/>
+              <w:rPr>
+                <w:rFonts w:asciiTheme="majorHAnsi" w:hAnsiTheme="majorHAnsi" w:cstheme="majorHAnsi"/>
+                <w:sz w:val="24"/>
+                <w:szCs w:val="24"/>
+              </w:rPr>
             </w:pPr>
           </w:p>
         </w:tc>
@@ -413,108 +672,168 @@
       <w:tr>
         <w:tc>
           <w:tcPr>
-            <w:tcW w:w="814" w:type="pct"/>
-            <w:shd w:val="clear" w:color="auto" w:fill="E7E6E6" w:themeFill="background2"/>
-          </w:tcPr>
-          <w:p>
-            <w:pPr>
-              <w:jc w:val="both"/>
-            </w:pPr>
-            <w:r>
-              <w:t>Post conditions</w:t>
-            </w:r>
-          </w:p>
-        </w:tc>
-        <w:tc>
-          <w:tcPr>
-            <w:tcW w:w="4186" w:type="pct"/>
-            <w:gridSpan w:val="5"/>
-          </w:tcPr>
-          <w:p>
-            <w:pPr>
-              <w:jc w:val="both"/>
-            </w:pPr>
+            <w:tcW w:w="960" w:type="pct"/>
+            <w:shd w:val="clear" w:color="auto" w:fill="E7E6E6" w:themeFill="background2"/>
+          </w:tcPr>
+          <w:p>
+            <w:pPr>
+              <w:jc w:val="center"/>
+              <w:rPr>
+                <w:rFonts w:asciiTheme="majorHAnsi" w:hAnsiTheme="majorHAnsi" w:cstheme="majorHAnsi"/>
+                <w:sz w:val="24"/>
+                <w:szCs w:val="24"/>
+              </w:rPr>
+            </w:pPr>
+            <w:r>
+              <w:rPr>
+                <w:rFonts w:asciiTheme="majorHAnsi" w:hAnsiTheme="majorHAnsi" w:cstheme="majorHAnsi"/>
+                <w:sz w:val="24"/>
+                <w:szCs w:val="24"/>
+              </w:rPr>
+              <w:t>Normal Flows</w:t>
+            </w:r>
+          </w:p>
+        </w:tc>
+        <w:tc>
+          <w:tcPr>
+            <w:tcW w:w="1995" w:type="pct"/>
+            <w:gridSpan w:val="2"/>
+            <w:shd w:val="clear" w:color="auto" w:fill="E7E6E6" w:themeFill="background2"/>
+            <w:vAlign w:val="center"/>
+          </w:tcPr>
+          <w:p>
+            <w:pPr>
+              <w:jc w:val="center"/>
+              <w:rPr>
+                <w:rFonts w:asciiTheme="majorHAnsi" w:hAnsiTheme="majorHAnsi" w:cstheme="majorHAnsi"/>
+                <w:sz w:val="24"/>
+                <w:szCs w:val="24"/>
+              </w:rPr>
+            </w:pPr>
+            <w:r>
+              <w:rPr>
+                <w:rFonts w:asciiTheme="majorHAnsi" w:hAnsiTheme="majorHAnsi" w:cstheme="majorHAnsi"/>
+                <w:sz w:val="24"/>
+                <w:szCs w:val="24"/>
+              </w:rPr>
+              <w:t>User</w:t>
+            </w:r>
+          </w:p>
+        </w:tc>
+        <w:tc>
+          <w:tcPr>
+            <w:tcW w:w="2045" w:type="pct"/>
+            <w:gridSpan w:val="3"/>
+            <w:shd w:val="clear" w:color="auto" w:fill="E7E6E6" w:themeFill="background2"/>
+            <w:vAlign w:val="center"/>
+          </w:tcPr>
+          <w:p>
+            <w:pPr>
+              <w:jc w:val="center"/>
+              <w:rPr>
+                <w:rFonts w:asciiTheme="majorHAnsi" w:hAnsiTheme="majorHAnsi" w:cstheme="majorHAnsi"/>
+                <w:sz w:val="24"/>
+                <w:szCs w:val="24"/>
+              </w:rPr>
+            </w:pPr>
+            <w:r>
+              <w:rPr>
+                <w:rFonts w:asciiTheme="majorHAnsi" w:hAnsiTheme="majorHAnsi" w:cstheme="majorHAnsi"/>
+                <w:sz w:val="24"/>
+                <w:szCs w:val="24"/>
+              </w:rPr>
+              <w:t>System</w:t>
+            </w:r>
           </w:p>
         </w:tc>
       </w:tr>
       <w:tr>
         <w:tc>
           <w:tcPr>
-            <w:tcW w:w="814" w:type="pct"/>
-            <w:shd w:val="clear" w:color="auto" w:fill="E7E6E6" w:themeFill="background2"/>
-          </w:tcPr>
-          <w:p>
-            <w:pPr>
-              <w:jc w:val="both"/>
-            </w:pPr>
-            <w:r>
-              <w:t>Normal Flows</w:t>
-            </w:r>
-          </w:p>
-        </w:tc>
-        <w:tc>
-          <w:tcPr>
-            <w:tcW w:w="2134" w:type="pct"/>
+            <w:tcW w:w="960" w:type="pct"/>
+          </w:tcPr>
+          <w:p>
+            <w:pPr>
+              <w:jc w:val="center"/>
+              <w:rPr>
+                <w:rFonts w:asciiTheme="majorHAnsi" w:hAnsiTheme="majorHAnsi" w:cstheme="majorHAnsi"/>
+                <w:sz w:val="24"/>
+                <w:szCs w:val="24"/>
+              </w:rPr>
+            </w:pPr>
+          </w:p>
+        </w:tc>
+        <w:tc>
+          <w:tcPr>
+            <w:tcW w:w="1995" w:type="pct"/>
             <w:gridSpan w:val="2"/>
-            <w:shd w:val="clear" w:color="auto" w:fill="E7E6E6" w:themeFill="background2"/>
-            <w:vAlign w:val="center"/>
-          </w:tcPr>
-          <w:p>
-            <w:pPr>
-              <w:jc w:val="center"/>
-            </w:pPr>
-            <w:r>
-              <w:t>User</w:t>
-            </w:r>
-          </w:p>
-        </w:tc>
-        <w:tc>
-          <w:tcPr>
-            <w:tcW w:w="2052" w:type="pct"/>
+          </w:tcPr>
+          <w:p>
+            <w:pPr>
+              <w:jc w:val="center"/>
+              <w:rPr>
+                <w:rFonts w:asciiTheme="majorHAnsi" w:hAnsiTheme="majorHAnsi" w:cstheme="majorHAnsi"/>
+                <w:sz w:val="24"/>
+                <w:szCs w:val="24"/>
+              </w:rPr>
+            </w:pPr>
+          </w:p>
+        </w:tc>
+        <w:tc>
+          <w:tcPr>
+            <w:tcW w:w="2045" w:type="pct"/>
             <w:gridSpan w:val="3"/>
-            <w:shd w:val="clear" w:color="auto" w:fill="E7E6E6" w:themeFill="background2"/>
-            <w:vAlign w:val="center"/>
-          </w:tcPr>
-          <w:p>
-            <w:pPr>
-              <w:jc w:val="center"/>
-            </w:pPr>
-            <w:r>
-              <w:t>System</w:t>
-            </w:r>
+          </w:tcPr>
+          <w:p>
+            <w:pPr>
+              <w:jc w:val="center"/>
+              <w:rPr>
+                <w:rFonts w:asciiTheme="majorHAnsi" w:hAnsiTheme="majorHAnsi" w:cstheme="majorHAnsi"/>
+                <w:sz w:val="24"/>
+                <w:szCs w:val="24"/>
+              </w:rPr>
+            </w:pPr>
           </w:p>
         </w:tc>
       </w:tr>
       <w:tr>
         <w:tc>
           <w:tcPr>
-            <w:tcW w:w="814" w:type="pct"/>
-          </w:tcPr>
-          <w:p>
-            <w:pPr>
-              <w:jc w:val="both"/>
-            </w:pPr>
-          </w:p>
-        </w:tc>
-        <w:tc>
-          <w:tcPr>
-            <w:tcW w:w="2134" w:type="pct"/>
-            <w:gridSpan w:val="2"/>
-          </w:tcPr>
-          <w:p>
-            <w:pPr>
-              <w:jc w:val="both"/>
-            </w:pPr>
-          </w:p>
-        </w:tc>
-        <w:tc>
-          <w:tcPr>
-            <w:tcW w:w="2052" w:type="pct"/>
-            <w:gridSpan w:val="3"/>
-          </w:tcPr>
-          <w:p>
-            <w:pPr>
-              <w:jc w:val="both"/>
+            <w:tcW w:w="960" w:type="pct"/>
+            <w:shd w:val="clear" w:color="auto" w:fill="E7E6E6" w:themeFill="background2"/>
+          </w:tcPr>
+          <w:p>
+            <w:pPr>
+              <w:jc w:val="center"/>
+              <w:rPr>
+                <w:rFonts w:asciiTheme="majorHAnsi" w:hAnsiTheme="majorHAnsi" w:cstheme="majorHAnsi"/>
+                <w:sz w:val="24"/>
+                <w:szCs w:val="24"/>
+              </w:rPr>
+            </w:pPr>
+            <w:r>
+              <w:rPr>
+                <w:rFonts w:asciiTheme="majorHAnsi" w:hAnsiTheme="majorHAnsi" w:cstheme="majorHAnsi"/>
+                <w:sz w:val="24"/>
+                <w:szCs w:val="24"/>
+              </w:rPr>
+              <w:t>Alternative Flow</w:t>
+            </w:r>
+          </w:p>
+        </w:tc>
+        <w:tc>
+          <w:tcPr>
+            <w:tcW w:w="4040" w:type="pct"/>
+            <w:gridSpan w:val="5"/>
+          </w:tcPr>
+          <w:p>
+            <w:pPr>
+              <w:jc w:val="center"/>
+              <w:rPr>
+                <w:rFonts w:asciiTheme="majorHAnsi" w:hAnsiTheme="majorHAnsi" w:cstheme="majorHAnsi"/>
+                <w:sz w:val="24"/>
+                <w:szCs w:val="24"/>
+              </w:rPr>
             </w:pPr>
           </w:p>
         </w:tc>
@@ -522,26 +841,41 @@
       <w:tr>
         <w:tc>
           <w:tcPr>
-            <w:tcW w:w="814" w:type="pct"/>
-            <w:shd w:val="clear" w:color="auto" w:fill="E7E6E6" w:themeFill="background2"/>
-          </w:tcPr>
-          <w:p>
-            <w:pPr>
-              <w:jc w:val="both"/>
-            </w:pPr>
-            <w:r>
-              <w:t>Alternative Flow</w:t>
-            </w:r>
-          </w:p>
-        </w:tc>
-        <w:tc>
-          <w:tcPr>
-            <w:tcW w:w="4186" w:type="pct"/>
+            <w:tcW w:w="960" w:type="pct"/>
+            <w:shd w:val="clear" w:color="auto" w:fill="E7E6E6" w:themeFill="background2"/>
+          </w:tcPr>
+          <w:p>
+            <w:pPr>
+              <w:jc w:val="center"/>
+              <w:rPr>
+                <w:rFonts w:asciiTheme="majorHAnsi" w:hAnsiTheme="majorHAnsi" w:cstheme="majorHAnsi"/>
+                <w:sz w:val="24"/>
+                <w:szCs w:val="24"/>
+              </w:rPr>
+            </w:pPr>
+            <w:r>
+              <w:rPr>
+                <w:rFonts w:asciiTheme="majorHAnsi" w:hAnsiTheme="majorHAnsi" w:cstheme="majorHAnsi"/>
+                <w:sz w:val="24"/>
+                <w:szCs w:val="24"/>
+              </w:rPr>
+              <w:t>Exception Flow</w:t>
+            </w:r>
+          </w:p>
+        </w:tc>
+        <w:tc>
+          <w:tcPr>
+            <w:tcW w:w="4040" w:type="pct"/>
             <w:gridSpan w:val="5"/>
           </w:tcPr>
           <w:p>
             <w:pPr>
-              <w:jc w:val="both"/>
+              <w:jc w:val="center"/>
+              <w:rPr>
+                <w:rFonts w:asciiTheme="majorHAnsi" w:hAnsiTheme="majorHAnsi" w:cstheme="majorHAnsi"/>
+                <w:sz w:val="24"/>
+                <w:szCs w:val="24"/>
+              </w:rPr>
             </w:pPr>
           </w:p>
         </w:tc>
@@ -549,59 +883,56 @@
       <w:tr>
         <w:tc>
           <w:tcPr>
-            <w:tcW w:w="814" w:type="pct"/>
-            <w:shd w:val="clear" w:color="auto" w:fill="E7E6E6" w:themeFill="background2"/>
-          </w:tcPr>
-          <w:p>
-            <w:pPr>
-              <w:jc w:val="both"/>
-            </w:pPr>
-            <w:r>
-              <w:t>Exception Flow</w:t>
-            </w:r>
-          </w:p>
-        </w:tc>
-        <w:tc>
-          <w:tcPr>
-            <w:tcW w:w="4186" w:type="pct"/>
+            <w:tcW w:w="960" w:type="pct"/>
+            <w:shd w:val="clear" w:color="auto" w:fill="E7E6E6" w:themeFill="background2"/>
+          </w:tcPr>
+          <w:p>
+            <w:pPr>
+              <w:jc w:val="center"/>
+              <w:rPr>
+                <w:rFonts w:asciiTheme="majorHAnsi" w:hAnsiTheme="majorHAnsi" w:cstheme="majorHAnsi"/>
+                <w:sz w:val="24"/>
+                <w:szCs w:val="24"/>
+              </w:rPr>
+            </w:pPr>
+            <w:r>
+              <w:rPr>
+                <w:rFonts w:asciiTheme="majorHAnsi" w:hAnsiTheme="majorHAnsi" w:cstheme="majorHAnsi"/>
+                <w:sz w:val="24"/>
+                <w:szCs w:val="24"/>
+              </w:rPr>
+              <w:t>Assumption</w:t>
+            </w:r>
+          </w:p>
+        </w:tc>
+        <w:tc>
+          <w:tcPr>
+            <w:tcW w:w="4040" w:type="pct"/>
             <w:gridSpan w:val="5"/>
           </w:tcPr>
           <w:p>
             <w:pPr>
-              <w:jc w:val="both"/>
-            </w:pPr>
-          </w:p>
-        </w:tc>
-      </w:tr>
-      <w:tr>
-        <w:tc>
-          <w:tcPr>
-            <w:tcW w:w="814" w:type="pct"/>
-            <w:shd w:val="clear" w:color="auto" w:fill="E7E6E6" w:themeFill="background2"/>
-          </w:tcPr>
-          <w:p>
-            <w:pPr>
-              <w:jc w:val="both"/>
-            </w:pPr>
-            <w:r>
-              <w:t>Assumption</w:t>
-            </w:r>
-          </w:p>
-        </w:tc>
-        <w:tc>
-          <w:tcPr>
-            <w:tcW w:w="4186" w:type="pct"/>
-            <w:gridSpan w:val="5"/>
-          </w:tcPr>
-          <w:p>
-            <w:pPr>
-              <w:jc w:val="both"/>
+              <w:jc w:val="center"/>
+              <w:rPr>
+                <w:rFonts w:asciiTheme="majorHAnsi" w:hAnsiTheme="majorHAnsi" w:cstheme="majorHAnsi"/>
+                <w:sz w:val="24"/>
+                <w:szCs w:val="24"/>
+              </w:rPr>
             </w:pPr>
           </w:p>
         </w:tc>
       </w:tr>
     </w:tbl>
-    <w:p/>
+    <w:p>
+      <w:pPr>
+        <w:jc w:val="center"/>
+        <w:rPr>
+          <w:rFonts w:asciiTheme="majorHAnsi" w:hAnsiTheme="majorHAnsi" w:cstheme="majorHAnsi"/>
+          <w:sz w:val="24"/>
+          <w:szCs w:val="24"/>
+        </w:rPr>
+      </w:pPr>
+    </w:p>
     <w:sectPr>
       <w:pgSz w:w="12240" w:h="15840"/>
       <w:pgMar w:top="1440" w:right="1440" w:bottom="1440" w:left="1440" w:header="720" w:footer="720" w:gutter="0"/>
@@ -629,7 +960,7 @@
       </w:pPr>
     </w:pPrDefault>
   </w:docDefaults>
-  <w:latentStyles w:defLockedState="0" w:defUIPriority="99" w:defSemiHidden="0" w:defUnhideWhenUsed="0" w:defQFormat="0" w:count="371">
+  <w:latentStyles w:defLockedState="0" w:defUIPriority="99" w:defSemiHidden="0" w:defUnhideWhenUsed="0" w:defQFormat="0" w:count="374">
     <w:lsdException w:name="Normal" w:uiPriority="0" w:qFormat="1"/>
     <w:lsdException w:name="heading 1" w:uiPriority="9" w:qFormat="1"/>
     <w:lsdException w:name="heading 2" w:semiHidden="1" w:uiPriority="9" w:unhideWhenUsed="1" w:qFormat="1"/>
@@ -735,7 +1066,6 @@
     <w:lsdException w:name="HTML Sample" w:semiHidden="1" w:unhideWhenUsed="1"/>
     <w:lsdException w:name="HTML Typewriter" w:semiHidden="1" w:unhideWhenUsed="1"/>
     <w:lsdException w:name="HTML Variable" w:semiHidden="1" w:unhideWhenUsed="1"/>
-    <w:lsdException w:name="Normal Table" w:semiHidden="1" w:unhideWhenUsed="1"/>
     <w:lsdException w:name="annotation subject" w:semiHidden="1" w:unhideWhenUsed="1"/>
     <w:lsdException w:name="No List" w:semiHidden="1" w:unhideWhenUsed="1"/>
     <w:lsdException w:name="Outline List 1" w:semiHidden="1" w:unhideWhenUsed="1"/>
@@ -780,7 +1110,6 @@
     <w:lsdException w:name="Table Professional" w:semiHidden="1" w:unhideWhenUsed="1"/>
     <w:lsdException w:name="Table Subtle 1" w:semiHidden="1" w:unhideWhenUsed="1"/>
     <w:lsdException w:name="Table Subtle 2" w:semiHidden="1" w:unhideWhenUsed="1"/>
-    <w:lsdException w:name="Table Web 1" w:semiHidden="1" w:unhideWhenUsed="1"/>
     <w:lsdException w:name="Table Web 2" w:semiHidden="1" w:unhideWhenUsed="1"/>
     <w:lsdException w:name="Table Web 3" w:semiHidden="1" w:unhideWhenUsed="1"/>
     <w:lsdException w:name="Balloon Text" w:semiHidden="1" w:unhideWhenUsed="1"/>
@@ -1001,8 +1330,11 @@
     <w:lsdException w:name="List Table 5 Dark Accent 6" w:uiPriority="50"/>
     <w:lsdException w:name="List Table 6 Colorful Accent 6" w:uiPriority="51"/>
     <w:lsdException w:name="List Table 7 Colorful Accent 6" w:uiPriority="52"/>
+    <w:lsdException w:name="Mention" w:semiHidden="1" w:unhideWhenUsed="1"/>
+    <w:lsdException w:name="Smart Hyperlink" w:semiHidden="1" w:unhideWhenUsed="1"/>
+    <w:lsdException w:name="Hashtag" w:semiHidden="1" w:unhideWhenUsed="1"/>
   </w:latentStyles>
-  <w:style w:type="paragraph" w:default="1" w:styleId="Normal">
+  <w:style w:type="paragraph" w:default="1" w:styleId="a">
     <w:name w:val="Normal"/>
     <w:qFormat/>
     <w:rsid w:val="00EA4117"/>
@@ -1011,13 +1343,13 @@
       <w:sz w:val="32"/>
     </w:rPr>
   </w:style>
-  <w:style w:type="character" w:default="1" w:styleId="DefaultParagraphFont">
+  <w:style w:type="character" w:default="1" w:styleId="a0">
     <w:name w:val="Default Paragraph Font"/>
     <w:uiPriority w:val="1"/>
     <w:semiHidden/>
     <w:unhideWhenUsed/>
   </w:style>
-  <w:style w:type="table" w:default="1" w:styleId="TableNormal">
+  <w:style w:type="table" w:default="1" w:styleId="a1">
     <w:name w:val="Normal Table"/>
     <w:uiPriority w:val="99"/>
     <w:semiHidden/>
@@ -1032,15 +1364,15 @@
       </w:tblCellMar>
     </w:tblPr>
   </w:style>
-  <w:style w:type="numbering" w:default="1" w:styleId="NoList">
+  <w:style w:type="numbering" w:default="1" w:styleId="a2">
     <w:name w:val="No List"/>
     <w:uiPriority w:val="99"/>
     <w:semiHidden/>
     <w:unhideWhenUsed/>
   </w:style>
-  <w:style w:type="table" w:styleId="TableGrid">
+  <w:style w:type="table" w:styleId="a3">
     <w:name w:val="Table Grid"/>
-    <w:basedOn w:val="TableNormal"/>
+    <w:basedOn w:val="a1"/>
     <w:uiPriority w:val="39"/>
     <w:rsid w:val="00EA4117"/>
     <w:pPr>

</xml_diff>

<commit_message>
Edit UCD, use case diagram, Change UCD file name, add US-005 Print invoice.
</commit_message>
<xml_diff>
--- a/Project/Use Case Description Template.docx
+++ b/Project/Use Case Description Template.docx
@@ -9,10 +9,12 @@
         <w:tblLook w:val="04A0" w:firstRow="1" w:lastRow="0" w:firstColumn="1" w:lastColumn="0" w:noHBand="0" w:noVBand="1"/>
       </w:tblPr>
       <w:tblGrid>
-        <w:gridCol w:w="1796"/>
-        <w:gridCol w:w="3330"/>
+        <w:gridCol w:w="1795"/>
+        <w:gridCol w:w="1229"/>
+        <w:gridCol w:w="2102"/>
         <w:gridCol w:w="1978"/>
-        <w:gridCol w:w="2246"/>
+        <w:gridCol w:w="94"/>
+        <w:gridCol w:w="2152"/>
       </w:tblGrid>
       <w:tr>
         <w:tc>
@@ -42,7 +44,7 @@
         <w:tc>
           <w:tcPr>
             <w:tcW w:w="4040" w:type="pct"/>
-            <w:gridSpan w:val="3"/>
+            <w:gridSpan w:val="5"/>
           </w:tcPr>
           <w:p>
             <w:pPr>
@@ -58,7 +60,7 @@
                 <w:sz w:val="24"/>
                 <w:szCs w:val="30"/>
               </w:rPr>
-              <w:t>US-004</w:t>
+              <w:t>US-005</w:t>
             </w:r>
           </w:p>
         </w:tc>
@@ -91,23 +93,23 @@
         <w:tc>
           <w:tcPr>
             <w:tcW w:w="4040" w:type="pct"/>
-            <w:gridSpan w:val="3"/>
-          </w:tcPr>
-          <w:p>
-            <w:pPr>
-              <w:rPr>
-                <w:rFonts w:asciiTheme="majorHAnsi" w:hAnsiTheme="majorHAnsi" w:cstheme="majorHAnsi"/>
-                <w:sz w:val="24"/>
-                <w:szCs w:val="24"/>
-              </w:rPr>
-            </w:pPr>
-            <w:r>
-              <w:rPr>
-                <w:rFonts w:asciiTheme="majorHAnsi" w:hAnsiTheme="majorHAnsi" w:cstheme="majorHAnsi"/>
-                <w:sz w:val="24"/>
-                <w:szCs w:val="24"/>
-              </w:rPr>
-              <w:t>Confirm Order</w:t>
+            <w:gridSpan w:val="5"/>
+          </w:tcPr>
+          <w:p>
+            <w:pPr>
+              <w:rPr>
+                <w:rFonts w:asciiTheme="majorHAnsi" w:hAnsiTheme="majorHAnsi" w:cstheme="majorHAnsi"/>
+                <w:sz w:val="24"/>
+                <w:szCs w:val="24"/>
+              </w:rPr>
+            </w:pPr>
+            <w:r>
+              <w:rPr>
+                <w:rFonts w:asciiTheme="majorHAnsi" w:hAnsiTheme="majorHAnsi" w:cstheme="majorHAnsi"/>
+                <w:sz w:val="24"/>
+                <w:szCs w:val="24"/>
+              </w:rPr>
+              <w:t>Print invoice</w:t>
             </w:r>
           </w:p>
         </w:tc>
@@ -140,6 +142,7 @@
         <w:tc>
           <w:tcPr>
             <w:tcW w:w="1781" w:type="pct"/>
+            <w:gridSpan w:val="2"/>
           </w:tcPr>
           <w:p>
             <w:pPr>
@@ -186,6 +189,7 @@
         <w:tc>
           <w:tcPr>
             <w:tcW w:w="1201" w:type="pct"/>
+            <w:gridSpan w:val="2"/>
           </w:tcPr>
           <w:p>
             <w:pPr>
@@ -235,23 +239,41 @@
         <w:tc>
           <w:tcPr>
             <w:tcW w:w="1781" w:type="pct"/>
-          </w:tcPr>
-          <w:p>
-            <w:pPr>
-              <w:jc w:val="center"/>
-              <w:rPr>
-                <w:rFonts w:asciiTheme="majorHAnsi" w:hAnsiTheme="majorHAnsi" w:cstheme="majorHAnsi"/>
-                <w:sz w:val="24"/>
-                <w:szCs w:val="24"/>
-              </w:rPr>
-            </w:pPr>
-            <w:r>
-              <w:rPr>
-                <w:rFonts w:asciiTheme="majorHAnsi" w:hAnsiTheme="majorHAnsi" w:cstheme="majorHAnsi"/>
-                <w:sz w:val="24"/>
-                <w:szCs w:val="24"/>
-              </w:rPr>
-              <w:t>23/04/2017</w:t>
+            <w:gridSpan w:val="2"/>
+          </w:tcPr>
+          <w:p>
+            <w:pPr>
+              <w:rPr>
+                <w:rFonts w:asciiTheme="majorHAnsi" w:hAnsiTheme="majorHAnsi" w:cstheme="majorHAnsi"/>
+                <w:sz w:val="24"/>
+                <w:szCs w:val="24"/>
+              </w:rPr>
+            </w:pPr>
+            <w:bookmarkStart w:id="0" w:name="_GoBack"/>
+            <w:bookmarkEnd w:id="0"/>
+            <w:r>
+              <w:rPr>
+                <w:rFonts w:asciiTheme="majorHAnsi" w:hAnsiTheme="majorHAnsi" w:cstheme="majorHAnsi"/>
+                <w:sz w:val="24"/>
+                <w:szCs w:val="24"/>
+              </w:rPr>
+              <w:t>2</w:t>
+            </w:r>
+            <w:r>
+              <w:rPr>
+                <w:rFonts w:asciiTheme="majorHAnsi" w:hAnsiTheme="majorHAnsi" w:cstheme="majorHAnsi"/>
+                <w:sz w:val="24"/>
+                <w:szCs w:val="24"/>
+              </w:rPr>
+              <w:t>5</w:t>
+            </w:r>
+            <w:r>
+              <w:rPr>
+                <w:rFonts w:asciiTheme="majorHAnsi" w:hAnsiTheme="majorHAnsi" w:cstheme="majorHAnsi"/>
+                <w:sz w:val="24"/>
+                <w:szCs w:val="24"/>
+              </w:rPr>
+              <w:t>/04/2017</w:t>
             </w:r>
           </w:p>
         </w:tc>
@@ -282,6 +304,7 @@
         <w:tc>
           <w:tcPr>
             <w:tcW w:w="1201" w:type="pct"/>
+            <w:gridSpan w:val="2"/>
           </w:tcPr>
           <w:p>
             <w:pPr>
@@ -323,23 +346,31 @@
         <w:tc>
           <w:tcPr>
             <w:tcW w:w="4040" w:type="pct"/>
-            <w:gridSpan w:val="3"/>
-          </w:tcPr>
-          <w:p>
-            <w:pPr>
-              <w:rPr>
-                <w:rFonts w:asciiTheme="majorHAnsi" w:hAnsiTheme="majorHAnsi" w:cstheme="majorHAnsi"/>
-                <w:sz w:val="24"/>
-                <w:szCs w:val="24"/>
-              </w:rPr>
-            </w:pPr>
-            <w:r>
-              <w:rPr>
-                <w:rFonts w:asciiTheme="majorHAnsi" w:hAnsiTheme="majorHAnsi" w:cstheme="majorHAnsi"/>
-                <w:sz w:val="24"/>
-                <w:szCs w:val="24"/>
-              </w:rPr>
-              <w:t>Barista.</w:t>
+            <w:gridSpan w:val="5"/>
+          </w:tcPr>
+          <w:p>
+            <w:pPr>
+              <w:rPr>
+                <w:rFonts w:asciiTheme="majorHAnsi" w:hAnsiTheme="majorHAnsi" w:cstheme="majorHAnsi"/>
+                <w:sz w:val="24"/>
+                <w:szCs w:val="24"/>
+              </w:rPr>
+            </w:pPr>
+            <w:r>
+              <w:rPr>
+                <w:rFonts w:asciiTheme="majorHAnsi" w:hAnsiTheme="majorHAnsi" w:cstheme="majorHAnsi"/>
+                <w:sz w:val="24"/>
+                <w:szCs w:val="24"/>
+              </w:rPr>
+              <w:t>Cashier</w:t>
+            </w:r>
+            <w:r>
+              <w:rPr>
+                <w:rFonts w:asciiTheme="majorHAnsi" w:hAnsiTheme="majorHAnsi" w:cstheme="majorHAnsi"/>
+                <w:sz w:val="24"/>
+                <w:szCs w:val="24"/>
+              </w:rPr>
+              <w:t>.</w:t>
             </w:r>
           </w:p>
         </w:tc>
@@ -372,23 +403,23 @@
         <w:tc>
           <w:tcPr>
             <w:tcW w:w="4040" w:type="pct"/>
-            <w:gridSpan w:val="3"/>
-          </w:tcPr>
-          <w:p>
-            <w:pPr>
-              <w:rPr>
-                <w:rFonts w:asciiTheme="majorHAnsi" w:hAnsiTheme="majorHAnsi" w:cstheme="majorHAnsi"/>
-                <w:sz w:val="24"/>
-                <w:szCs w:val="24"/>
-              </w:rPr>
-            </w:pPr>
-            <w:r>
-              <w:rPr>
-                <w:rFonts w:asciiTheme="majorHAnsi" w:hAnsiTheme="majorHAnsi" w:cstheme="majorHAnsi"/>
-                <w:sz w:val="24"/>
-                <w:szCs w:val="24"/>
-              </w:rPr>
-              <w:t>Barista confirm that they can do the requesting order.</w:t>
+            <w:gridSpan w:val="5"/>
+          </w:tcPr>
+          <w:p>
+            <w:pPr>
+              <w:rPr>
+                <w:rFonts w:asciiTheme="majorHAnsi" w:hAnsiTheme="majorHAnsi" w:cstheme="majorHAnsi"/>
+                <w:sz w:val="24"/>
+                <w:szCs w:val="24"/>
+              </w:rPr>
+            </w:pPr>
+            <w:r>
+              <w:rPr>
+                <w:rFonts w:asciiTheme="majorHAnsi" w:hAnsiTheme="majorHAnsi" w:cstheme="majorHAnsi"/>
+                <w:sz w:val="24"/>
+                <w:szCs w:val="24"/>
+              </w:rPr>
+              <w:t>User print the invoice from the system to customer.</w:t>
             </w:r>
           </w:p>
         </w:tc>
@@ -421,23 +452,50 @@
         <w:tc>
           <w:tcPr>
             <w:tcW w:w="4040" w:type="pct"/>
-            <w:gridSpan w:val="3"/>
-          </w:tcPr>
-          <w:p>
-            <w:pPr>
-              <w:rPr>
-                <w:rFonts w:asciiTheme="majorHAnsi" w:hAnsiTheme="majorHAnsi" w:cstheme="majorHAnsi"/>
-                <w:sz w:val="24"/>
-                <w:szCs w:val="24"/>
-              </w:rPr>
-            </w:pPr>
-            <w:r>
-              <w:rPr>
-                <w:rFonts w:asciiTheme="majorHAnsi" w:hAnsiTheme="majorHAnsi" w:cstheme="majorHAnsi"/>
-                <w:sz w:val="24"/>
-                <w:szCs w:val="24"/>
-              </w:rPr>
-              <w:t>System show the requesting order to user. (At least one requesting order in the system)</w:t>
+            <w:gridSpan w:val="5"/>
+          </w:tcPr>
+          <w:p>
+            <w:pPr>
+              <w:pStyle w:val="a4"/>
+              <w:numPr>
+                <w:ilvl w:val="0"/>
+                <w:numId w:val="2"/>
+              </w:numPr>
+              <w:rPr>
+                <w:rFonts w:asciiTheme="majorHAnsi" w:hAnsiTheme="majorHAnsi" w:cstheme="majorHAnsi"/>
+                <w:sz w:val="24"/>
+                <w:szCs w:val="24"/>
+              </w:rPr>
+            </w:pPr>
+            <w:r>
+              <w:rPr>
+                <w:rFonts w:asciiTheme="majorHAnsi" w:hAnsiTheme="majorHAnsi" w:cstheme="majorHAnsi"/>
+                <w:sz w:val="24"/>
+                <w:szCs w:val="24"/>
+              </w:rPr>
+              <w:t>Customer request the invoice from user.</w:t>
+            </w:r>
+          </w:p>
+          <w:p>
+            <w:pPr>
+              <w:pStyle w:val="a4"/>
+              <w:numPr>
+                <w:ilvl w:val="0"/>
+                <w:numId w:val="2"/>
+              </w:numPr>
+              <w:rPr>
+                <w:rFonts w:asciiTheme="majorHAnsi" w:hAnsiTheme="majorHAnsi" w:cstheme="majorHAnsi"/>
+                <w:sz w:val="24"/>
+                <w:szCs w:val="24"/>
+              </w:rPr>
+            </w:pPr>
+            <w:r>
+              <w:rPr>
+                <w:rFonts w:asciiTheme="majorHAnsi" w:hAnsiTheme="majorHAnsi" w:cstheme="majorHAnsi"/>
+                <w:sz w:val="24"/>
+                <w:szCs w:val="24"/>
+              </w:rPr>
+              <w:t>User select print invoice.</w:t>
             </w:r>
           </w:p>
         </w:tc>
@@ -470,7 +528,7 @@
         <w:tc>
           <w:tcPr>
             <w:tcW w:w="4040" w:type="pct"/>
-            <w:gridSpan w:val="3"/>
+            <w:gridSpan w:val="5"/>
           </w:tcPr>
           <w:p>
             <w:pPr>
@@ -491,7 +549,15 @@
                 <w:sz w:val="24"/>
                 <w:szCs w:val="24"/>
               </w:rPr>
-              <w:t>System have requesting order from the cashier.</w:t>
+              <w:t>User need to do the payment method before</w:t>
+            </w:r>
+            <w:r>
+              <w:rPr>
+                <w:rFonts w:asciiTheme="majorHAnsi" w:hAnsiTheme="majorHAnsi" w:cstheme="majorHAnsi"/>
+                <w:sz w:val="24"/>
+                <w:szCs w:val="24"/>
+              </w:rPr>
+              <w:t>.</w:t>
             </w:r>
           </w:p>
           <w:p>
@@ -513,42 +579,8 @@
                 <w:sz w:val="24"/>
                 <w:szCs w:val="24"/>
               </w:rPr>
-              <w:t>Barista</w:t>
-            </w:r>
-            <w:r>
-              <w:rPr>
-                <w:rFonts w:asciiTheme="majorHAnsi" w:hAnsiTheme="majorHAnsi" w:cstheme="majorHAnsi"/>
-                <w:sz w:val="24"/>
-                <w:szCs w:val="24"/>
-              </w:rPr>
-              <w:t xml:space="preserve"> select</w:t>
-            </w:r>
-            <w:r>
-              <w:rPr>
-                <w:rFonts w:asciiTheme="majorHAnsi" w:hAnsiTheme="majorHAnsi" w:cstheme="majorHAnsi"/>
-                <w:sz w:val="24"/>
-                <w:szCs w:val="24"/>
-              </w:rPr>
-              <w:t xml:space="preserve"> </w:t>
-            </w:r>
-            <w:r>
-              <w:rPr>
-                <w:rFonts w:asciiTheme="majorHAnsi" w:hAnsiTheme="majorHAnsi" w:cstheme="majorHAnsi"/>
-                <w:sz w:val="24"/>
-                <w:szCs w:val="24"/>
-              </w:rPr>
-              <w:t>view</w:t>
-            </w:r>
-            <w:r>
-              <w:rPr>
-                <w:rFonts w:asciiTheme="majorHAnsi" w:hAnsiTheme="majorHAnsi" w:cstheme="majorHAnsi"/>
-                <w:sz w:val="24"/>
-                <w:szCs w:val="24"/>
-              </w:rPr>
-              <w:t xml:space="preserve"> requesting order.</w:t>
-            </w:r>
-            <w:bookmarkStart w:id="0" w:name="_GoBack"/>
-            <w:bookmarkEnd w:id="0"/>
+              <w:t>Payment method have successful.</w:t>
+            </w:r>
           </w:p>
         </w:tc>
       </w:tr>
@@ -556,7 +588,7 @@
         <w:tc>
           <w:tcPr>
             <w:tcW w:w="5000" w:type="pct"/>
-            <w:gridSpan w:val="4"/>
+            <w:gridSpan w:val="6"/>
             <w:shd w:val="clear" w:color="auto" w:fill="E7E6E6" w:themeFill="background2"/>
           </w:tcPr>
           <w:p>
@@ -600,30 +632,80 @@
                 <w:sz w:val="24"/>
                 <w:szCs w:val="24"/>
               </w:rPr>
-              <w:t>Post conditions</w:t>
-            </w:r>
-          </w:p>
-        </w:tc>
-        <w:tc>
-          <w:tcPr>
-            <w:tcW w:w="4040" w:type="pct"/>
+              <w:t>Input</w:t>
+            </w:r>
+          </w:p>
+        </w:tc>
+        <w:tc>
+          <w:tcPr>
+            <w:tcW w:w="657" w:type="pct"/>
+            <w:shd w:val="clear" w:color="auto" w:fill="E7E6E6" w:themeFill="background2"/>
+          </w:tcPr>
+          <w:p>
+            <w:pPr>
+              <w:jc w:val="center"/>
+              <w:rPr>
+                <w:rFonts w:asciiTheme="majorHAnsi" w:hAnsiTheme="majorHAnsi" w:cstheme="majorHAnsi"/>
+                <w:sz w:val="24"/>
+                <w:szCs w:val="24"/>
+              </w:rPr>
+            </w:pPr>
+            <w:r>
+              <w:rPr>
+                <w:rFonts w:asciiTheme="majorHAnsi" w:hAnsiTheme="majorHAnsi" w:cstheme="majorHAnsi"/>
+                <w:sz w:val="24"/>
+                <w:szCs w:val="24"/>
+              </w:rPr>
+              <w:t>type</w:t>
+            </w:r>
+          </w:p>
+        </w:tc>
+        <w:tc>
+          <w:tcPr>
+            <w:tcW w:w="2232" w:type="pct"/>
             <w:gridSpan w:val="3"/>
-          </w:tcPr>
-          <w:p>
-            <w:pPr>
-              <w:rPr>
-                <w:rFonts w:asciiTheme="majorHAnsi" w:hAnsiTheme="majorHAnsi" w:cstheme="majorHAnsi"/>
-                <w:sz w:val="24"/>
-                <w:szCs w:val="24"/>
-              </w:rPr>
-            </w:pPr>
-            <w:r>
-              <w:rPr>
-                <w:rFonts w:asciiTheme="majorHAnsi" w:hAnsiTheme="majorHAnsi" w:cstheme="majorHAnsi"/>
-                <w:sz w:val="24"/>
-                <w:szCs w:val="24"/>
-              </w:rPr>
-              <w:t>System send the confirmation to cashier.</w:t>
+            <w:shd w:val="clear" w:color="auto" w:fill="E7E6E6" w:themeFill="background2"/>
+          </w:tcPr>
+          <w:p>
+            <w:pPr>
+              <w:jc w:val="center"/>
+              <w:rPr>
+                <w:rFonts w:asciiTheme="majorHAnsi" w:hAnsiTheme="majorHAnsi" w:cstheme="majorHAnsi"/>
+                <w:sz w:val="24"/>
+                <w:szCs w:val="24"/>
+              </w:rPr>
+            </w:pPr>
+            <w:r>
+              <w:rPr>
+                <w:rFonts w:asciiTheme="majorHAnsi" w:hAnsiTheme="majorHAnsi" w:cstheme="majorHAnsi"/>
+                <w:sz w:val="24"/>
+                <w:szCs w:val="24"/>
+              </w:rPr>
+              <w:t>Constraint</w:t>
+            </w:r>
+          </w:p>
+        </w:tc>
+        <w:tc>
+          <w:tcPr>
+            <w:tcW w:w="1151" w:type="pct"/>
+            <w:shd w:val="clear" w:color="auto" w:fill="E7E6E6" w:themeFill="background2"/>
+          </w:tcPr>
+          <w:p>
+            <w:pPr>
+              <w:jc w:val="center"/>
+              <w:rPr>
+                <w:rFonts w:asciiTheme="majorHAnsi" w:hAnsiTheme="majorHAnsi" w:cstheme="majorHAnsi"/>
+                <w:sz w:val="24"/>
+                <w:szCs w:val="24"/>
+              </w:rPr>
+            </w:pPr>
+            <w:r>
+              <w:rPr>
+                <w:rFonts w:asciiTheme="majorHAnsi" w:hAnsiTheme="majorHAnsi" w:cstheme="majorHAnsi"/>
+                <w:sz w:val="24"/>
+                <w:szCs w:val="24"/>
+              </w:rPr>
+              <w:t>Example</w:t>
             </w:r>
           </w:p>
         </w:tc>
@@ -632,6 +714,124 @@
         <w:tc>
           <w:tcPr>
             <w:tcW w:w="960" w:type="pct"/>
+            <w:shd w:val="clear" w:color="auto" w:fill="FFFFFF" w:themeFill="background1"/>
+          </w:tcPr>
+          <w:p>
+            <w:pPr>
+              <w:jc w:val="both"/>
+              <w:rPr>
+                <w:rFonts w:asciiTheme="majorHAnsi" w:hAnsiTheme="majorHAnsi" w:cstheme="majorHAnsi"/>
+                <w:sz w:val="24"/>
+                <w:szCs w:val="24"/>
+              </w:rPr>
+            </w:pPr>
+            <w:proofErr w:type="spellStart"/>
+            <w:r>
+              <w:rPr>
+                <w:rFonts w:asciiTheme="majorHAnsi" w:hAnsiTheme="majorHAnsi" w:cstheme="majorHAnsi"/>
+                <w:sz w:val="24"/>
+                <w:szCs w:val="24"/>
+              </w:rPr>
+              <w:t>order</w:t>
+            </w:r>
+            <w:r>
+              <w:rPr>
+                <w:rFonts w:asciiTheme="majorHAnsi" w:hAnsiTheme="majorHAnsi" w:cstheme="majorHAnsi"/>
+                <w:sz w:val="24"/>
+                <w:szCs w:val="24"/>
+              </w:rPr>
+              <w:t>Id</w:t>
+            </w:r>
+            <w:proofErr w:type="spellEnd"/>
+          </w:p>
+        </w:tc>
+        <w:tc>
+          <w:tcPr>
+            <w:tcW w:w="657" w:type="pct"/>
+            <w:shd w:val="clear" w:color="auto" w:fill="FFFFFF" w:themeFill="background1"/>
+          </w:tcPr>
+          <w:p>
+            <w:pPr>
+              <w:jc w:val="both"/>
+              <w:rPr>
+                <w:rFonts w:asciiTheme="majorHAnsi" w:hAnsiTheme="majorHAnsi" w:cstheme="majorHAnsi"/>
+                <w:sz w:val="24"/>
+                <w:szCs w:val="24"/>
+              </w:rPr>
+            </w:pPr>
+            <w:proofErr w:type="spellStart"/>
+            <w:r>
+              <w:rPr>
+                <w:rFonts w:asciiTheme="majorHAnsi" w:hAnsiTheme="majorHAnsi" w:cstheme="majorHAnsi"/>
+                <w:sz w:val="24"/>
+                <w:szCs w:val="24"/>
+              </w:rPr>
+              <w:t>int</w:t>
+            </w:r>
+            <w:proofErr w:type="spellEnd"/>
+          </w:p>
+        </w:tc>
+        <w:tc>
+          <w:tcPr>
+            <w:tcW w:w="2232" w:type="pct"/>
+            <w:gridSpan w:val="3"/>
+            <w:shd w:val="clear" w:color="auto" w:fill="FFFFFF" w:themeFill="background1"/>
+          </w:tcPr>
+          <w:p>
+            <w:pPr>
+              <w:jc w:val="both"/>
+              <w:rPr>
+                <w:rFonts w:asciiTheme="majorHAnsi" w:hAnsiTheme="majorHAnsi"/>
+                <w:sz w:val="24"/>
+                <w:szCs w:val="24"/>
+              </w:rPr>
+            </w:pPr>
+            <w:r>
+              <w:rPr>
+                <w:rFonts w:asciiTheme="majorHAnsi" w:hAnsiTheme="majorHAnsi" w:cstheme="majorHAnsi"/>
+                <w:sz w:val="24"/>
+                <w:szCs w:val="24"/>
+              </w:rPr>
+              <w:t>Numeric</w:t>
+            </w:r>
+            <w:r>
+              <w:rPr>
+                <w:rFonts w:asciiTheme="majorHAnsi" w:hAnsiTheme="majorHAnsi" w:cstheme="majorHAnsi"/>
+                <w:sz w:val="24"/>
+                <w:szCs w:val="32"/>
+              </w:rPr>
+              <w:t>al of 3 digit.</w:t>
+            </w:r>
+          </w:p>
+        </w:tc>
+        <w:tc>
+          <w:tcPr>
+            <w:tcW w:w="1151" w:type="pct"/>
+            <w:shd w:val="clear" w:color="auto" w:fill="FFFFFF" w:themeFill="background1"/>
+          </w:tcPr>
+          <w:p>
+            <w:pPr>
+              <w:rPr>
+                <w:rFonts w:asciiTheme="majorHAnsi" w:hAnsiTheme="majorHAnsi" w:cstheme="majorHAnsi"/>
+                <w:sz w:val="24"/>
+                <w:szCs w:val="24"/>
+              </w:rPr>
+            </w:pPr>
+            <w:r>
+              <w:rPr>
+                <w:rFonts w:asciiTheme="majorHAnsi" w:hAnsiTheme="majorHAnsi" w:cstheme="majorHAnsi"/>
+                <w:sz w:val="24"/>
+                <w:szCs w:val="24"/>
+              </w:rPr>
+              <w:t>003</w:t>
+            </w:r>
+          </w:p>
+        </w:tc>
+      </w:tr>
+      <w:tr>
+        <w:tc>
+          <w:tcPr>
+            <w:tcW w:w="960" w:type="pct"/>
             <w:shd w:val="clear" w:color="auto" w:fill="E7E6E6" w:themeFill="background2"/>
           </w:tcPr>
           <w:p>
@@ -649,6 +849,63 @@
                 <w:sz w:val="24"/>
                 <w:szCs w:val="24"/>
               </w:rPr>
+              <w:t>Post conditions</w:t>
+            </w:r>
+          </w:p>
+        </w:tc>
+        <w:tc>
+          <w:tcPr>
+            <w:tcW w:w="4040" w:type="pct"/>
+            <w:gridSpan w:val="5"/>
+          </w:tcPr>
+          <w:p>
+            <w:pPr>
+              <w:rPr>
+                <w:rFonts w:asciiTheme="majorHAnsi" w:hAnsiTheme="majorHAnsi" w:cstheme="majorHAnsi"/>
+                <w:sz w:val="24"/>
+                <w:szCs w:val="24"/>
+              </w:rPr>
+            </w:pPr>
+            <w:r>
+              <w:rPr>
+                <w:rFonts w:asciiTheme="majorHAnsi" w:hAnsiTheme="majorHAnsi" w:cstheme="majorHAnsi"/>
+                <w:sz w:val="24"/>
+                <w:szCs w:val="24"/>
+              </w:rPr>
+              <w:t xml:space="preserve">System </w:t>
+            </w:r>
+            <w:r>
+              <w:rPr>
+                <w:rFonts w:asciiTheme="majorHAnsi" w:hAnsiTheme="majorHAnsi" w:cstheme="majorHAnsi"/>
+                <w:sz w:val="24"/>
+                <w:szCs w:val="24"/>
+              </w:rPr>
+              <w:t>print the invoice for user.</w:t>
+            </w:r>
+          </w:p>
+        </w:tc>
+      </w:tr>
+      <w:tr>
+        <w:tc>
+          <w:tcPr>
+            <w:tcW w:w="960" w:type="pct"/>
+            <w:shd w:val="clear" w:color="auto" w:fill="E7E6E6" w:themeFill="background2"/>
+          </w:tcPr>
+          <w:p>
+            <w:pPr>
+              <w:jc w:val="center"/>
+              <w:rPr>
+                <w:rFonts w:asciiTheme="majorHAnsi" w:hAnsiTheme="majorHAnsi" w:cstheme="majorHAnsi"/>
+                <w:sz w:val="24"/>
+                <w:szCs w:val="24"/>
+              </w:rPr>
+            </w:pPr>
+            <w:r>
+              <w:rPr>
+                <w:rFonts w:asciiTheme="majorHAnsi" w:hAnsiTheme="majorHAnsi" w:cstheme="majorHAnsi"/>
+                <w:sz w:val="24"/>
+                <w:szCs w:val="24"/>
+              </w:rPr>
               <w:t>Normal Flows</w:t>
             </w:r>
           </w:p>
@@ -656,31 +913,6 @@
         <w:tc>
           <w:tcPr>
             <w:tcW w:w="1781" w:type="pct"/>
-            <w:shd w:val="clear" w:color="auto" w:fill="E7E6E6" w:themeFill="background2"/>
-            <w:vAlign w:val="center"/>
-          </w:tcPr>
-          <w:p>
-            <w:pPr>
-              <w:jc w:val="center"/>
-              <w:rPr>
-                <w:rFonts w:asciiTheme="majorHAnsi" w:hAnsiTheme="majorHAnsi" w:cstheme="majorHAnsi"/>
-                <w:sz w:val="24"/>
-                <w:szCs w:val="24"/>
-              </w:rPr>
-            </w:pPr>
-            <w:r>
-              <w:rPr>
-                <w:rFonts w:asciiTheme="majorHAnsi" w:hAnsiTheme="majorHAnsi" w:cstheme="majorHAnsi"/>
-                <w:sz w:val="24"/>
-                <w:szCs w:val="24"/>
-              </w:rPr>
-              <w:t>User</w:t>
-            </w:r>
-          </w:p>
-        </w:tc>
-        <w:tc>
-          <w:tcPr>
-            <w:tcW w:w="2259" w:type="pct"/>
             <w:gridSpan w:val="2"/>
             <w:shd w:val="clear" w:color="auto" w:fill="E7E6E6" w:themeFill="background2"/>
             <w:vAlign w:val="center"/>
@@ -700,6 +932,32 @@
                 <w:sz w:val="24"/>
                 <w:szCs w:val="24"/>
               </w:rPr>
+              <w:t>User</w:t>
+            </w:r>
+          </w:p>
+        </w:tc>
+        <w:tc>
+          <w:tcPr>
+            <w:tcW w:w="2259" w:type="pct"/>
+            <w:gridSpan w:val="3"/>
+            <w:shd w:val="clear" w:color="auto" w:fill="E7E6E6" w:themeFill="background2"/>
+            <w:vAlign w:val="center"/>
+          </w:tcPr>
+          <w:p>
+            <w:pPr>
+              <w:jc w:val="center"/>
+              <w:rPr>
+                <w:rFonts w:asciiTheme="majorHAnsi" w:hAnsiTheme="majorHAnsi" w:cstheme="majorHAnsi"/>
+                <w:sz w:val="24"/>
+                <w:szCs w:val="24"/>
+              </w:rPr>
+            </w:pPr>
+            <w:r>
+              <w:rPr>
+                <w:rFonts w:asciiTheme="majorHAnsi" w:hAnsiTheme="majorHAnsi" w:cstheme="majorHAnsi"/>
+                <w:sz w:val="24"/>
+                <w:szCs w:val="24"/>
+              </w:rPr>
               <w:t>System</w:t>
             </w:r>
           </w:p>
@@ -724,10 +982,139 @@
         <w:tc>
           <w:tcPr>
             <w:tcW w:w="1781" w:type="pct"/>
-          </w:tcPr>
-          <w:p>
-            <w:pPr>
-              <w:jc w:val="center"/>
+            <w:gridSpan w:val="2"/>
+          </w:tcPr>
+          <w:p>
+            <w:pPr>
+              <w:pStyle w:val="a4"/>
+              <w:numPr>
+                <w:ilvl w:val="0"/>
+                <w:numId w:val="3"/>
+              </w:numPr>
+              <w:rPr>
+                <w:rFonts w:asciiTheme="majorHAnsi" w:hAnsiTheme="majorHAnsi" w:cstheme="majorHAnsi"/>
+                <w:sz w:val="24"/>
+                <w:szCs w:val="24"/>
+              </w:rPr>
+            </w:pPr>
+            <w:r>
+              <w:rPr>
+                <w:rFonts w:asciiTheme="majorHAnsi" w:hAnsiTheme="majorHAnsi" w:cstheme="majorHAnsi"/>
+                <w:sz w:val="24"/>
+                <w:szCs w:val="24"/>
+              </w:rPr>
+              <w:t>User select print invoice.</w:t>
+            </w:r>
+          </w:p>
+          <w:p>
+            <w:pPr>
+              <w:rPr>
+                <w:rFonts w:asciiTheme="majorHAnsi" w:hAnsiTheme="majorHAnsi" w:cstheme="majorHAnsi"/>
+                <w:sz w:val="24"/>
+                <w:szCs w:val="24"/>
+              </w:rPr>
+            </w:pPr>
+          </w:p>
+          <w:p>
+            <w:pPr>
+              <w:rPr>
+                <w:rFonts w:asciiTheme="majorHAnsi" w:hAnsiTheme="majorHAnsi" w:cstheme="majorHAnsi"/>
+                <w:sz w:val="24"/>
+                <w:szCs w:val="24"/>
+              </w:rPr>
+            </w:pPr>
+          </w:p>
+          <w:p>
+            <w:pPr>
+              <w:pStyle w:val="a4"/>
+              <w:numPr>
+                <w:ilvl w:val="0"/>
+                <w:numId w:val="1"/>
+              </w:numPr>
+              <w:rPr>
+                <w:rFonts w:asciiTheme="majorHAnsi" w:hAnsiTheme="majorHAnsi" w:cstheme="majorHAnsi"/>
+                <w:sz w:val="24"/>
+                <w:szCs w:val="24"/>
+              </w:rPr>
+            </w:pPr>
+            <w:r>
+              <w:rPr>
+                <w:rFonts w:asciiTheme="majorHAnsi" w:hAnsiTheme="majorHAnsi" w:cstheme="majorHAnsi"/>
+                <w:sz w:val="24"/>
+                <w:szCs w:val="24"/>
+              </w:rPr>
+              <w:t>User input order id.</w:t>
+            </w:r>
+          </w:p>
+          <w:p>
+            <w:pPr>
+              <w:rPr>
+                <w:rFonts w:asciiTheme="majorHAnsi" w:hAnsiTheme="majorHAnsi" w:cstheme="majorHAnsi"/>
+                <w:sz w:val="24"/>
+                <w:szCs w:val="24"/>
+              </w:rPr>
+            </w:pPr>
+          </w:p>
+          <w:p>
+            <w:pPr>
+              <w:rPr>
+                <w:rFonts w:asciiTheme="majorHAnsi" w:hAnsiTheme="majorHAnsi" w:cstheme="majorHAnsi"/>
+                <w:sz w:val="24"/>
+                <w:szCs w:val="24"/>
+              </w:rPr>
+            </w:pPr>
+          </w:p>
+          <w:p>
+            <w:pPr>
+              <w:rPr>
+                <w:rFonts w:asciiTheme="majorHAnsi" w:hAnsiTheme="majorHAnsi" w:cstheme="majorHAnsi"/>
+                <w:sz w:val="24"/>
+                <w:szCs w:val="24"/>
+              </w:rPr>
+            </w:pPr>
+          </w:p>
+          <w:p>
+            <w:pPr>
+              <w:pStyle w:val="a4"/>
+              <w:numPr>
+                <w:ilvl w:val="0"/>
+                <w:numId w:val="4"/>
+              </w:numPr>
+              <w:rPr>
+                <w:rFonts w:asciiTheme="majorHAnsi" w:hAnsiTheme="majorHAnsi" w:cstheme="majorHAnsi"/>
+                <w:sz w:val="24"/>
+                <w:szCs w:val="24"/>
+              </w:rPr>
+            </w:pPr>
+            <w:r>
+              <w:rPr>
+                <w:rFonts w:asciiTheme="majorHAnsi" w:hAnsiTheme="majorHAnsi" w:cstheme="majorHAnsi"/>
+                <w:sz w:val="24"/>
+                <w:szCs w:val="24"/>
+              </w:rPr>
+              <w:t>User select confirm.</w:t>
+            </w:r>
+          </w:p>
+          <w:p>
+            <w:pPr>
+              <w:rPr>
+                <w:rFonts w:asciiTheme="majorHAnsi" w:hAnsiTheme="majorHAnsi" w:cstheme="majorHAnsi"/>
+                <w:sz w:val="24"/>
+                <w:szCs w:val="24"/>
+              </w:rPr>
+            </w:pPr>
+          </w:p>
+          <w:p>
+            <w:pPr>
+              <w:rPr>
+                <w:rFonts w:asciiTheme="majorHAnsi" w:hAnsiTheme="majorHAnsi" w:cstheme="majorHAnsi"/>
+                <w:sz w:val="24"/>
+                <w:szCs w:val="24"/>
+              </w:rPr>
+            </w:pPr>
+          </w:p>
+          <w:p>
+            <w:pPr>
               <w:rPr>
                 <w:rFonts w:asciiTheme="majorHAnsi" w:hAnsiTheme="majorHAnsi" w:cstheme="majorHAnsi"/>
                 <w:sz w:val="24"/>
@@ -739,17 +1126,152 @@
         <w:tc>
           <w:tcPr>
             <w:tcW w:w="2259" w:type="pct"/>
-            <w:gridSpan w:val="2"/>
-          </w:tcPr>
-          <w:p>
-            <w:pPr>
-              <w:jc w:val="center"/>
-              <w:rPr>
-                <w:rFonts w:asciiTheme="majorHAnsi" w:hAnsiTheme="majorHAnsi" w:cstheme="majorHAnsi"/>
-                <w:sz w:val="24"/>
-                <w:szCs w:val="24"/>
-              </w:rPr>
-            </w:pPr>
+            <w:gridSpan w:val="3"/>
+          </w:tcPr>
+          <w:p>
+            <w:pPr>
+              <w:rPr>
+                <w:rFonts w:asciiTheme="majorHAnsi" w:hAnsiTheme="majorHAnsi" w:cstheme="majorHAnsi"/>
+                <w:sz w:val="24"/>
+                <w:szCs w:val="24"/>
+              </w:rPr>
+            </w:pPr>
+          </w:p>
+          <w:p>
+            <w:pPr>
+              <w:pStyle w:val="a4"/>
+              <w:numPr>
+                <w:ilvl w:val="0"/>
+                <w:numId w:val="3"/>
+              </w:numPr>
+              <w:rPr>
+                <w:rFonts w:asciiTheme="majorHAnsi" w:hAnsiTheme="majorHAnsi" w:cstheme="majorHAnsi"/>
+                <w:sz w:val="24"/>
+                <w:szCs w:val="24"/>
+              </w:rPr>
+            </w:pPr>
+            <w:r>
+              <w:rPr>
+                <w:rFonts w:asciiTheme="majorHAnsi" w:hAnsiTheme="majorHAnsi" w:cstheme="majorHAnsi"/>
+                <w:sz w:val="24"/>
+                <w:szCs w:val="24"/>
+              </w:rPr>
+              <w:t>System provide print invoice page to user</w:t>
+            </w:r>
+            <w:r>
+              <w:rPr>
+                <w:rFonts w:asciiTheme="majorHAnsi" w:hAnsiTheme="majorHAnsi"/>
+                <w:sz w:val="24"/>
+                <w:szCs w:val="24"/>
+              </w:rPr>
+              <w:t>.</w:t>
+            </w:r>
+          </w:p>
+          <w:p>
+            <w:pPr>
+              <w:rPr>
+                <w:rFonts w:asciiTheme="majorHAnsi" w:hAnsiTheme="majorHAnsi" w:cstheme="majorHAnsi"/>
+                <w:sz w:val="24"/>
+                <w:szCs w:val="24"/>
+              </w:rPr>
+            </w:pPr>
+          </w:p>
+          <w:p>
+            <w:pPr>
+              <w:pStyle w:val="a4"/>
+              <w:numPr>
+                <w:ilvl w:val="0"/>
+                <w:numId w:val="1"/>
+              </w:numPr>
+              <w:rPr>
+                <w:rFonts w:asciiTheme="majorHAnsi" w:hAnsiTheme="majorHAnsi" w:cstheme="majorHAnsi"/>
+                <w:sz w:val="24"/>
+                <w:szCs w:val="24"/>
+              </w:rPr>
+            </w:pPr>
+            <w:r>
+              <w:rPr>
+                <w:rFonts w:asciiTheme="majorHAnsi" w:hAnsiTheme="majorHAnsi" w:cstheme="majorHAnsi"/>
+                <w:sz w:val="24"/>
+                <w:szCs w:val="24"/>
+              </w:rPr>
+              <w:t>System check input from user.</w:t>
+            </w:r>
+          </w:p>
+          <w:p>
+            <w:pPr>
+              <w:pStyle w:val="a4"/>
+              <w:numPr>
+                <w:ilvl w:val="0"/>
+                <w:numId w:val="1"/>
+              </w:numPr>
+              <w:rPr>
+                <w:rFonts w:asciiTheme="majorHAnsi" w:hAnsiTheme="majorHAnsi" w:cstheme="majorHAnsi"/>
+                <w:sz w:val="24"/>
+                <w:szCs w:val="24"/>
+              </w:rPr>
+            </w:pPr>
+            <w:r>
+              <w:rPr>
+                <w:rFonts w:asciiTheme="majorHAnsi" w:hAnsiTheme="majorHAnsi" w:cstheme="majorHAnsi"/>
+                <w:sz w:val="24"/>
+                <w:szCs w:val="24"/>
+              </w:rPr>
+              <w:t xml:space="preserve">System ask to confirm print invoice. </w:t>
+            </w:r>
+          </w:p>
+          <w:p>
+            <w:pPr>
+              <w:rPr>
+                <w:rFonts w:asciiTheme="majorHAnsi" w:hAnsiTheme="majorHAnsi" w:cstheme="majorHAnsi"/>
+                <w:sz w:val="24"/>
+                <w:szCs w:val="24"/>
+              </w:rPr>
+            </w:pPr>
+          </w:p>
+          <w:p>
+            <w:pPr>
+              <w:pStyle w:val="a4"/>
+              <w:numPr>
+                <w:ilvl w:val="0"/>
+                <w:numId w:val="4"/>
+              </w:numPr>
+              <w:rPr>
+                <w:rFonts w:asciiTheme="majorHAnsi" w:hAnsiTheme="majorHAnsi" w:cstheme="majorHAnsi"/>
+                <w:sz w:val="24"/>
+                <w:szCs w:val="24"/>
+              </w:rPr>
+            </w:pPr>
+            <w:r>
+              <w:rPr>
+                <w:rFonts w:asciiTheme="majorHAnsi" w:hAnsiTheme="majorHAnsi" w:cstheme="majorHAnsi"/>
+                <w:sz w:val="24"/>
+                <w:szCs w:val="24"/>
+              </w:rPr>
+              <w:t>System print invoice to user.</w:t>
+            </w:r>
+          </w:p>
+          <w:p>
+            <w:pPr>
+              <w:pStyle w:val="a4"/>
+              <w:numPr>
+                <w:ilvl w:val="0"/>
+                <w:numId w:val="4"/>
+              </w:numPr>
+              <w:rPr>
+                <w:rFonts w:asciiTheme="majorHAnsi" w:hAnsiTheme="majorHAnsi" w:cstheme="majorHAnsi"/>
+                <w:sz w:val="24"/>
+                <w:szCs w:val="24"/>
+              </w:rPr>
+            </w:pPr>
+            <w:r>
+              <w:rPr>
+                <w:rFonts w:asciiTheme="majorHAnsi" w:hAnsiTheme="majorHAnsi" w:cstheme="majorHAnsi"/>
+                <w:sz w:val="24"/>
+                <w:szCs w:val="24"/>
+              </w:rPr>
+              <w:t>System provide main menu page to user.</w:t>
+            </w:r>
           </w:p>
         </w:tc>
       </w:tr>
@@ -781,17 +1303,59 @@
         <w:tc>
           <w:tcPr>
             <w:tcW w:w="4040" w:type="pct"/>
-            <w:gridSpan w:val="3"/>
-          </w:tcPr>
-          <w:p>
-            <w:pPr>
-              <w:jc w:val="center"/>
-              <w:rPr>
-                <w:rFonts w:asciiTheme="majorHAnsi" w:hAnsiTheme="majorHAnsi" w:cstheme="majorHAnsi"/>
-                <w:sz w:val="24"/>
-                <w:szCs w:val="24"/>
-              </w:rPr>
-            </w:pPr>
+            <w:gridSpan w:val="5"/>
+          </w:tcPr>
+          <w:p>
+            <w:pPr>
+              <w:pStyle w:val="a4"/>
+              <w:numPr>
+                <w:ilvl w:val="0"/>
+                <w:numId w:val="5"/>
+              </w:numPr>
+              <w:rPr>
+                <w:rFonts w:asciiTheme="majorHAnsi" w:hAnsiTheme="majorHAnsi" w:cstheme="majorHAnsi"/>
+                <w:sz w:val="24"/>
+                <w:szCs w:val="24"/>
+              </w:rPr>
+            </w:pPr>
+            <w:r>
+              <w:rPr>
+                <w:rFonts w:asciiTheme="majorHAnsi" w:hAnsiTheme="majorHAnsi" w:cstheme="majorHAnsi"/>
+                <w:sz w:val="24"/>
+                <w:szCs w:val="24"/>
+              </w:rPr>
+              <w:t xml:space="preserve">In activity 4 of Normal flow, if user input incorrect input system </w:t>
+            </w:r>
+            <w:r>
+              <w:rPr>
+                <w:rFonts w:asciiTheme="majorHAnsi" w:hAnsiTheme="majorHAnsi" w:cstheme="majorHAnsi"/>
+                <w:sz w:val="24"/>
+                <w:szCs w:val="24"/>
+              </w:rPr>
+              <w:t>will provide “Wrong input please input again.” And back to the activity 2 of Normal flow.</w:t>
+            </w:r>
+          </w:p>
+          <w:p>
+            <w:pPr>
+              <w:pStyle w:val="a4"/>
+              <w:numPr>
+                <w:ilvl w:val="0"/>
+                <w:numId w:val="5"/>
+              </w:numPr>
+              <w:rPr>
+                <w:rFonts w:asciiTheme="majorHAnsi" w:hAnsiTheme="majorHAnsi" w:cstheme="majorHAnsi"/>
+                <w:sz w:val="24"/>
+                <w:szCs w:val="24"/>
+              </w:rPr>
+            </w:pPr>
+            <w:r>
+              <w:rPr>
+                <w:rFonts w:asciiTheme="majorHAnsi" w:hAnsiTheme="majorHAnsi" w:cstheme="majorHAnsi"/>
+                <w:sz w:val="24"/>
+                <w:szCs w:val="24"/>
+              </w:rPr>
+              <w:t>In activity 6 of Normal flow, if user do not select confirm print invoice system will provide main menu page to user.</w:t>
+            </w:r>
           </w:p>
         </w:tc>
       </w:tr>
@@ -823,17 +1387,24 @@
         <w:tc>
           <w:tcPr>
             <w:tcW w:w="4040" w:type="pct"/>
-            <w:gridSpan w:val="3"/>
-          </w:tcPr>
-          <w:p>
-            <w:pPr>
-              <w:jc w:val="center"/>
-              <w:rPr>
-                <w:rFonts w:asciiTheme="majorHAnsi" w:hAnsiTheme="majorHAnsi" w:cstheme="majorHAnsi"/>
-                <w:sz w:val="24"/>
-                <w:szCs w:val="24"/>
-              </w:rPr>
-            </w:pPr>
+            <w:gridSpan w:val="5"/>
+          </w:tcPr>
+          <w:p>
+            <w:pPr>
+              <w:rPr>
+                <w:rFonts w:asciiTheme="majorHAnsi" w:hAnsiTheme="majorHAnsi" w:cstheme="majorHAnsi"/>
+                <w:sz w:val="24"/>
+                <w:szCs w:val="24"/>
+              </w:rPr>
+            </w:pPr>
+            <w:r>
+              <w:rPr>
+                <w:rFonts w:asciiTheme="majorHAnsi" w:hAnsiTheme="majorHAnsi" w:cstheme="majorHAnsi"/>
+                <w:sz w:val="24"/>
+                <w:szCs w:val="24"/>
+              </w:rPr>
+              <w:t>User press the cancel button.</w:t>
+            </w:r>
           </w:p>
         </w:tc>
       </w:tr>
@@ -865,17 +1436,73 @@
         <w:tc>
           <w:tcPr>
             <w:tcW w:w="4040" w:type="pct"/>
-            <w:gridSpan w:val="3"/>
-          </w:tcPr>
-          <w:p>
-            <w:pPr>
-              <w:jc w:val="center"/>
-              <w:rPr>
-                <w:rFonts w:asciiTheme="majorHAnsi" w:hAnsiTheme="majorHAnsi" w:cstheme="majorHAnsi"/>
-                <w:sz w:val="24"/>
-                <w:szCs w:val="24"/>
-              </w:rPr>
-            </w:pPr>
+            <w:gridSpan w:val="5"/>
+          </w:tcPr>
+          <w:p>
+            <w:pPr>
+              <w:pStyle w:val="a4"/>
+              <w:numPr>
+                <w:ilvl w:val="0"/>
+                <w:numId w:val="6"/>
+              </w:numPr>
+              <w:rPr>
+                <w:rFonts w:asciiTheme="majorHAnsi" w:hAnsiTheme="majorHAnsi" w:cstheme="majorHAnsi"/>
+                <w:sz w:val="24"/>
+                <w:szCs w:val="24"/>
+              </w:rPr>
+            </w:pPr>
+            <w:r>
+              <w:rPr>
+                <w:rFonts w:asciiTheme="majorHAnsi" w:hAnsiTheme="majorHAnsi" w:cstheme="majorHAnsi"/>
+                <w:sz w:val="24"/>
+                <w:szCs w:val="24"/>
+              </w:rPr>
+              <w:t>User understand English.</w:t>
+            </w:r>
+          </w:p>
+          <w:p>
+            <w:pPr>
+              <w:pStyle w:val="a4"/>
+              <w:numPr>
+                <w:ilvl w:val="0"/>
+                <w:numId w:val="6"/>
+              </w:numPr>
+              <w:rPr>
+                <w:rFonts w:asciiTheme="majorHAnsi" w:hAnsiTheme="majorHAnsi" w:cstheme="majorHAnsi"/>
+                <w:sz w:val="24"/>
+                <w:szCs w:val="24"/>
+              </w:rPr>
+            </w:pPr>
+            <w:r>
+              <w:rPr>
+                <w:rFonts w:asciiTheme="majorHAnsi" w:hAnsiTheme="majorHAnsi" w:cstheme="majorHAnsi"/>
+                <w:sz w:val="24"/>
+                <w:szCs w:val="24"/>
+              </w:rPr>
+              <w:t>Customer want the invoice.</w:t>
+            </w:r>
+          </w:p>
+          <w:p>
+            <w:pPr>
+              <w:pStyle w:val="a4"/>
+              <w:numPr>
+                <w:ilvl w:val="0"/>
+                <w:numId w:val="6"/>
+              </w:numPr>
+              <w:rPr>
+                <w:rFonts w:asciiTheme="majorHAnsi" w:hAnsiTheme="majorHAnsi" w:cstheme="majorHAnsi"/>
+                <w:sz w:val="24"/>
+                <w:szCs w:val="24"/>
+              </w:rPr>
+            </w:pPr>
+            <w:r>
+              <w:rPr>
+                <w:rFonts w:asciiTheme="majorHAnsi" w:hAnsiTheme="majorHAnsi" w:cstheme="majorHAnsi"/>
+                <w:sz w:val="24"/>
+                <w:szCs w:val="24"/>
+              </w:rPr>
+              <w:t>There is the invoice paper in the cashier machine.</w:t>
+            </w:r>
           </w:p>
         </w:tc>
       </w:tr>
@@ -903,6 +1530,451 @@
 <file path=word/numbering.xml><?xml version="1.0" encoding="utf-8"?>
 <w:numbering xmlns:wpc="http://schemas.microsoft.com/office/word/2010/wordprocessingCanvas" xmlns:cx="http://schemas.microsoft.com/office/drawing/2014/chartex" xmlns:cx1="http://schemas.microsoft.com/office/drawing/2015/9/8/chartex" xmlns:cx2="http://schemas.microsoft.com/office/drawing/2015/10/21/chartex" xmlns:cx3="http://schemas.microsoft.com/office/drawing/2016/5/9/chartex" xmlns:cx4="http://schemas.microsoft.com/office/drawing/2016/5/10/chartex" xmlns:cx5="http://schemas.microsoft.com/office/drawing/2016/5/11/chartex" xmlns:mc="http://schemas.openxmlformats.org/markup-compatibility/2006" xmlns:o="urn:schemas-microsoft-com:office:office" xmlns:r="http://schemas.openxmlformats.org/officeDocument/2006/relationships" xmlns:m="http://schemas.openxmlformats.org/officeDocument/2006/math" xmlns:v="urn:schemas-microsoft-com:vml" xmlns:wp14="http://schemas.microsoft.com/office/word/2010/wordprocessingDrawing" xmlns:wp="http://schemas.openxmlformats.org/drawingml/2006/wordprocessingDrawing" xmlns:w10="urn:schemas-microsoft-com:office:word" xmlns:w="http://schemas.openxmlformats.org/wordprocessingml/2006/main" xmlns:w14="http://schemas.microsoft.com/office/word/2010/wordml" xmlns:w15="http://schemas.microsoft.com/office/word/2012/wordml" xmlns:w16se="http://schemas.microsoft.com/office/word/2015/wordml/symex" xmlns:wpg="http://schemas.microsoft.com/office/word/2010/wordprocessingGroup" xmlns:wpi="http://schemas.microsoft.com/office/word/2010/wordprocessingInk" xmlns:wne="http://schemas.microsoft.com/office/word/2006/wordml" xmlns:wps="http://schemas.microsoft.com/office/word/2010/wordprocessingShape" mc:Ignorable="w14 w15 w16se wp14">
   <w:abstractNum w:abstractNumId="0" w15:restartNumberingAfterBreak="0">
+    <w:nsid w:val="089D192D"/>
+    <w:multiLevelType w:val="hybridMultilevel"/>
+    <w:tmpl w:val="191EFD0A"/>
+    <w:lvl w:ilvl="0" w:tplc="0409000F">
+      <w:start w:val="1"/>
+      <w:numFmt w:val="decimal"/>
+      <w:lvlText w:val="%1."/>
+      <w:lvlJc w:val="left"/>
+      <w:pPr>
+        <w:ind w:left="720" w:hanging="360"/>
+      </w:pPr>
+      <w:rPr>
+        <w:rFonts w:hint="default"/>
+      </w:rPr>
+    </w:lvl>
+    <w:lvl w:ilvl="1" w:tplc="04090019" w:tentative="1">
+      <w:start w:val="1"/>
+      <w:numFmt w:val="lowerLetter"/>
+      <w:lvlText w:val="%2."/>
+      <w:lvlJc w:val="left"/>
+      <w:pPr>
+        <w:ind w:left="1440" w:hanging="360"/>
+      </w:pPr>
+    </w:lvl>
+    <w:lvl w:ilvl="2" w:tplc="0409001B" w:tentative="1">
+      <w:start w:val="1"/>
+      <w:numFmt w:val="lowerRoman"/>
+      <w:lvlText w:val="%3."/>
+      <w:lvlJc w:val="right"/>
+      <w:pPr>
+        <w:ind w:left="2160" w:hanging="180"/>
+      </w:pPr>
+    </w:lvl>
+    <w:lvl w:ilvl="3" w:tplc="0409000F" w:tentative="1">
+      <w:start w:val="1"/>
+      <w:numFmt w:val="decimal"/>
+      <w:lvlText w:val="%4."/>
+      <w:lvlJc w:val="left"/>
+      <w:pPr>
+        <w:ind w:left="2880" w:hanging="360"/>
+      </w:pPr>
+    </w:lvl>
+    <w:lvl w:ilvl="4" w:tplc="04090019" w:tentative="1">
+      <w:start w:val="1"/>
+      <w:numFmt w:val="lowerLetter"/>
+      <w:lvlText w:val="%5."/>
+      <w:lvlJc w:val="left"/>
+      <w:pPr>
+        <w:ind w:left="3600" w:hanging="360"/>
+      </w:pPr>
+    </w:lvl>
+    <w:lvl w:ilvl="5" w:tplc="0409001B" w:tentative="1">
+      <w:start w:val="1"/>
+      <w:numFmt w:val="lowerRoman"/>
+      <w:lvlText w:val="%6."/>
+      <w:lvlJc w:val="right"/>
+      <w:pPr>
+        <w:ind w:left="4320" w:hanging="180"/>
+      </w:pPr>
+    </w:lvl>
+    <w:lvl w:ilvl="6" w:tplc="0409000F" w:tentative="1">
+      <w:start w:val="1"/>
+      <w:numFmt w:val="decimal"/>
+      <w:lvlText w:val="%7."/>
+      <w:lvlJc w:val="left"/>
+      <w:pPr>
+        <w:ind w:left="5040" w:hanging="360"/>
+      </w:pPr>
+    </w:lvl>
+    <w:lvl w:ilvl="7" w:tplc="04090019" w:tentative="1">
+      <w:start w:val="1"/>
+      <w:numFmt w:val="lowerLetter"/>
+      <w:lvlText w:val="%8."/>
+      <w:lvlJc w:val="left"/>
+      <w:pPr>
+        <w:ind w:left="5760" w:hanging="360"/>
+      </w:pPr>
+    </w:lvl>
+    <w:lvl w:ilvl="8" w:tplc="0409001B" w:tentative="1">
+      <w:start w:val="1"/>
+      <w:numFmt w:val="lowerRoman"/>
+      <w:lvlText w:val="%9."/>
+      <w:lvlJc w:val="right"/>
+      <w:pPr>
+        <w:ind w:left="6480" w:hanging="180"/>
+      </w:pPr>
+    </w:lvl>
+  </w:abstractNum>
+  <w:abstractNum w:abstractNumId="1" w15:restartNumberingAfterBreak="0">
+    <w:nsid w:val="0A7C5EED"/>
+    <w:multiLevelType w:val="hybridMultilevel"/>
+    <w:tmpl w:val="06A42D34"/>
+    <w:lvl w:ilvl="0" w:tplc="0409000F">
+      <w:start w:val="6"/>
+      <w:numFmt w:val="decimal"/>
+      <w:lvlText w:val="%1."/>
+      <w:lvlJc w:val="left"/>
+      <w:pPr>
+        <w:ind w:left="720" w:hanging="360"/>
+      </w:pPr>
+      <w:rPr>
+        <w:rFonts w:hint="default"/>
+      </w:rPr>
+    </w:lvl>
+    <w:lvl w:ilvl="1" w:tplc="04090019" w:tentative="1">
+      <w:start w:val="1"/>
+      <w:numFmt w:val="lowerLetter"/>
+      <w:lvlText w:val="%2."/>
+      <w:lvlJc w:val="left"/>
+      <w:pPr>
+        <w:ind w:left="1440" w:hanging="360"/>
+      </w:pPr>
+    </w:lvl>
+    <w:lvl w:ilvl="2" w:tplc="0409001B" w:tentative="1">
+      <w:start w:val="1"/>
+      <w:numFmt w:val="lowerRoman"/>
+      <w:lvlText w:val="%3."/>
+      <w:lvlJc w:val="right"/>
+      <w:pPr>
+        <w:ind w:left="2160" w:hanging="180"/>
+      </w:pPr>
+    </w:lvl>
+    <w:lvl w:ilvl="3" w:tplc="0409000F" w:tentative="1">
+      <w:start w:val="1"/>
+      <w:numFmt w:val="decimal"/>
+      <w:lvlText w:val="%4."/>
+      <w:lvlJc w:val="left"/>
+      <w:pPr>
+        <w:ind w:left="2880" w:hanging="360"/>
+      </w:pPr>
+    </w:lvl>
+    <w:lvl w:ilvl="4" w:tplc="04090019" w:tentative="1">
+      <w:start w:val="1"/>
+      <w:numFmt w:val="lowerLetter"/>
+      <w:lvlText w:val="%5."/>
+      <w:lvlJc w:val="left"/>
+      <w:pPr>
+        <w:ind w:left="3600" w:hanging="360"/>
+      </w:pPr>
+    </w:lvl>
+    <w:lvl w:ilvl="5" w:tplc="0409001B" w:tentative="1">
+      <w:start w:val="1"/>
+      <w:numFmt w:val="lowerRoman"/>
+      <w:lvlText w:val="%6."/>
+      <w:lvlJc w:val="right"/>
+      <w:pPr>
+        <w:ind w:left="4320" w:hanging="180"/>
+      </w:pPr>
+    </w:lvl>
+    <w:lvl w:ilvl="6" w:tplc="0409000F" w:tentative="1">
+      <w:start w:val="1"/>
+      <w:numFmt w:val="decimal"/>
+      <w:lvlText w:val="%7."/>
+      <w:lvlJc w:val="left"/>
+      <w:pPr>
+        <w:ind w:left="5040" w:hanging="360"/>
+      </w:pPr>
+    </w:lvl>
+    <w:lvl w:ilvl="7" w:tplc="04090019" w:tentative="1">
+      <w:start w:val="1"/>
+      <w:numFmt w:val="lowerLetter"/>
+      <w:lvlText w:val="%8."/>
+      <w:lvlJc w:val="left"/>
+      <w:pPr>
+        <w:ind w:left="5760" w:hanging="360"/>
+      </w:pPr>
+    </w:lvl>
+    <w:lvl w:ilvl="8" w:tplc="0409001B" w:tentative="1">
+      <w:start w:val="1"/>
+      <w:numFmt w:val="lowerRoman"/>
+      <w:lvlText w:val="%9."/>
+      <w:lvlJc w:val="right"/>
+      <w:pPr>
+        <w:ind w:left="6480" w:hanging="180"/>
+      </w:pPr>
+    </w:lvl>
+  </w:abstractNum>
+  <w:abstractNum w:abstractNumId="2" w15:restartNumberingAfterBreak="0">
+    <w:nsid w:val="0F3A5E11"/>
+    <w:multiLevelType w:val="hybridMultilevel"/>
+    <w:tmpl w:val="5CEE6E4C"/>
+    <w:lvl w:ilvl="0" w:tplc="0409000F">
+      <w:start w:val="1"/>
+      <w:numFmt w:val="decimal"/>
+      <w:lvlText w:val="%1."/>
+      <w:lvlJc w:val="left"/>
+      <w:pPr>
+        <w:ind w:left="720" w:hanging="360"/>
+      </w:pPr>
+      <w:rPr>
+        <w:rFonts w:hint="default"/>
+      </w:rPr>
+    </w:lvl>
+    <w:lvl w:ilvl="1" w:tplc="04090019" w:tentative="1">
+      <w:start w:val="1"/>
+      <w:numFmt w:val="lowerLetter"/>
+      <w:lvlText w:val="%2."/>
+      <w:lvlJc w:val="left"/>
+      <w:pPr>
+        <w:ind w:left="1440" w:hanging="360"/>
+      </w:pPr>
+    </w:lvl>
+    <w:lvl w:ilvl="2" w:tplc="0409001B" w:tentative="1">
+      <w:start w:val="1"/>
+      <w:numFmt w:val="lowerRoman"/>
+      <w:lvlText w:val="%3."/>
+      <w:lvlJc w:val="right"/>
+      <w:pPr>
+        <w:ind w:left="2160" w:hanging="180"/>
+      </w:pPr>
+    </w:lvl>
+    <w:lvl w:ilvl="3" w:tplc="0409000F" w:tentative="1">
+      <w:start w:val="1"/>
+      <w:numFmt w:val="decimal"/>
+      <w:lvlText w:val="%4."/>
+      <w:lvlJc w:val="left"/>
+      <w:pPr>
+        <w:ind w:left="2880" w:hanging="360"/>
+      </w:pPr>
+    </w:lvl>
+    <w:lvl w:ilvl="4" w:tplc="04090019" w:tentative="1">
+      <w:start w:val="1"/>
+      <w:numFmt w:val="lowerLetter"/>
+      <w:lvlText w:val="%5."/>
+      <w:lvlJc w:val="left"/>
+      <w:pPr>
+        <w:ind w:left="3600" w:hanging="360"/>
+      </w:pPr>
+    </w:lvl>
+    <w:lvl w:ilvl="5" w:tplc="0409001B" w:tentative="1">
+      <w:start w:val="1"/>
+      <w:numFmt w:val="lowerRoman"/>
+      <w:lvlText w:val="%6."/>
+      <w:lvlJc w:val="right"/>
+      <w:pPr>
+        <w:ind w:left="4320" w:hanging="180"/>
+      </w:pPr>
+    </w:lvl>
+    <w:lvl w:ilvl="6" w:tplc="0409000F" w:tentative="1">
+      <w:start w:val="1"/>
+      <w:numFmt w:val="decimal"/>
+      <w:lvlText w:val="%7."/>
+      <w:lvlJc w:val="left"/>
+      <w:pPr>
+        <w:ind w:left="5040" w:hanging="360"/>
+      </w:pPr>
+    </w:lvl>
+    <w:lvl w:ilvl="7" w:tplc="04090019" w:tentative="1">
+      <w:start w:val="1"/>
+      <w:numFmt w:val="lowerLetter"/>
+      <w:lvlText w:val="%8."/>
+      <w:lvlJc w:val="left"/>
+      <w:pPr>
+        <w:ind w:left="5760" w:hanging="360"/>
+      </w:pPr>
+    </w:lvl>
+    <w:lvl w:ilvl="8" w:tplc="0409001B" w:tentative="1">
+      <w:start w:val="1"/>
+      <w:numFmt w:val="lowerRoman"/>
+      <w:lvlText w:val="%9."/>
+      <w:lvlJc w:val="right"/>
+      <w:pPr>
+        <w:ind w:left="6480" w:hanging="180"/>
+      </w:pPr>
+    </w:lvl>
+  </w:abstractNum>
+  <w:abstractNum w:abstractNumId="3" w15:restartNumberingAfterBreak="0">
+    <w:nsid w:val="0F5270A6"/>
+    <w:multiLevelType w:val="hybridMultilevel"/>
+    <w:tmpl w:val="DFF082BA"/>
+    <w:lvl w:ilvl="0" w:tplc="0409000F">
+      <w:start w:val="1"/>
+      <w:numFmt w:val="decimal"/>
+      <w:lvlText w:val="%1."/>
+      <w:lvlJc w:val="left"/>
+      <w:pPr>
+        <w:ind w:left="720" w:hanging="360"/>
+      </w:pPr>
+      <w:rPr>
+        <w:rFonts w:hint="default"/>
+      </w:rPr>
+    </w:lvl>
+    <w:lvl w:ilvl="1" w:tplc="04090019" w:tentative="1">
+      <w:start w:val="1"/>
+      <w:numFmt w:val="lowerLetter"/>
+      <w:lvlText w:val="%2."/>
+      <w:lvlJc w:val="left"/>
+      <w:pPr>
+        <w:ind w:left="1440" w:hanging="360"/>
+      </w:pPr>
+    </w:lvl>
+    <w:lvl w:ilvl="2" w:tplc="0409001B" w:tentative="1">
+      <w:start w:val="1"/>
+      <w:numFmt w:val="lowerRoman"/>
+      <w:lvlText w:val="%3."/>
+      <w:lvlJc w:val="right"/>
+      <w:pPr>
+        <w:ind w:left="2160" w:hanging="180"/>
+      </w:pPr>
+    </w:lvl>
+    <w:lvl w:ilvl="3" w:tplc="0409000F" w:tentative="1">
+      <w:start w:val="1"/>
+      <w:numFmt w:val="decimal"/>
+      <w:lvlText w:val="%4."/>
+      <w:lvlJc w:val="left"/>
+      <w:pPr>
+        <w:ind w:left="2880" w:hanging="360"/>
+      </w:pPr>
+    </w:lvl>
+    <w:lvl w:ilvl="4" w:tplc="04090019" w:tentative="1">
+      <w:start w:val="1"/>
+      <w:numFmt w:val="lowerLetter"/>
+      <w:lvlText w:val="%5."/>
+      <w:lvlJc w:val="left"/>
+      <w:pPr>
+        <w:ind w:left="3600" w:hanging="360"/>
+      </w:pPr>
+    </w:lvl>
+    <w:lvl w:ilvl="5" w:tplc="0409001B" w:tentative="1">
+      <w:start w:val="1"/>
+      <w:numFmt w:val="lowerRoman"/>
+      <w:lvlText w:val="%6."/>
+      <w:lvlJc w:val="right"/>
+      <w:pPr>
+        <w:ind w:left="4320" w:hanging="180"/>
+      </w:pPr>
+    </w:lvl>
+    <w:lvl w:ilvl="6" w:tplc="0409000F" w:tentative="1">
+      <w:start w:val="1"/>
+      <w:numFmt w:val="decimal"/>
+      <w:lvlText w:val="%7."/>
+      <w:lvlJc w:val="left"/>
+      <w:pPr>
+        <w:ind w:left="5040" w:hanging="360"/>
+      </w:pPr>
+    </w:lvl>
+    <w:lvl w:ilvl="7" w:tplc="04090019" w:tentative="1">
+      <w:start w:val="1"/>
+      <w:numFmt w:val="lowerLetter"/>
+      <w:lvlText w:val="%8."/>
+      <w:lvlJc w:val="left"/>
+      <w:pPr>
+        <w:ind w:left="5760" w:hanging="360"/>
+      </w:pPr>
+    </w:lvl>
+    <w:lvl w:ilvl="8" w:tplc="0409001B" w:tentative="1">
+      <w:start w:val="1"/>
+      <w:numFmt w:val="lowerRoman"/>
+      <w:lvlText w:val="%9."/>
+      <w:lvlJc w:val="right"/>
+      <w:pPr>
+        <w:ind w:left="6480" w:hanging="180"/>
+      </w:pPr>
+    </w:lvl>
+  </w:abstractNum>
+  <w:abstractNum w:abstractNumId="4" w15:restartNumberingAfterBreak="0">
+    <w:nsid w:val="0FF8551C"/>
+    <w:multiLevelType w:val="hybridMultilevel"/>
+    <w:tmpl w:val="126C0BC6"/>
+    <w:lvl w:ilvl="0" w:tplc="0409000F">
+      <w:start w:val="1"/>
+      <w:numFmt w:val="decimal"/>
+      <w:lvlText w:val="%1."/>
+      <w:lvlJc w:val="left"/>
+      <w:pPr>
+        <w:ind w:left="720" w:hanging="360"/>
+      </w:pPr>
+      <w:rPr>
+        <w:rFonts w:hint="default"/>
+      </w:rPr>
+    </w:lvl>
+    <w:lvl w:ilvl="1" w:tplc="04090019" w:tentative="1">
+      <w:start w:val="1"/>
+      <w:numFmt w:val="lowerLetter"/>
+      <w:lvlText w:val="%2."/>
+      <w:lvlJc w:val="left"/>
+      <w:pPr>
+        <w:ind w:left="1440" w:hanging="360"/>
+      </w:pPr>
+    </w:lvl>
+    <w:lvl w:ilvl="2" w:tplc="0409001B" w:tentative="1">
+      <w:start w:val="1"/>
+      <w:numFmt w:val="lowerRoman"/>
+      <w:lvlText w:val="%3."/>
+      <w:lvlJc w:val="right"/>
+      <w:pPr>
+        <w:ind w:left="2160" w:hanging="180"/>
+      </w:pPr>
+    </w:lvl>
+    <w:lvl w:ilvl="3" w:tplc="0409000F" w:tentative="1">
+      <w:start w:val="1"/>
+      <w:numFmt w:val="decimal"/>
+      <w:lvlText w:val="%4."/>
+      <w:lvlJc w:val="left"/>
+      <w:pPr>
+        <w:ind w:left="2880" w:hanging="360"/>
+      </w:pPr>
+    </w:lvl>
+    <w:lvl w:ilvl="4" w:tplc="04090019" w:tentative="1">
+      <w:start w:val="1"/>
+      <w:numFmt w:val="lowerLetter"/>
+      <w:lvlText w:val="%5."/>
+      <w:lvlJc w:val="left"/>
+      <w:pPr>
+        <w:ind w:left="3600" w:hanging="360"/>
+      </w:pPr>
+    </w:lvl>
+    <w:lvl w:ilvl="5" w:tplc="0409001B" w:tentative="1">
+      <w:start w:val="1"/>
+      <w:numFmt w:val="lowerRoman"/>
+      <w:lvlText w:val="%6."/>
+      <w:lvlJc w:val="right"/>
+      <w:pPr>
+        <w:ind w:left="4320" w:hanging="180"/>
+      </w:pPr>
+    </w:lvl>
+    <w:lvl w:ilvl="6" w:tplc="0409000F" w:tentative="1">
+      <w:start w:val="1"/>
+      <w:numFmt w:val="decimal"/>
+      <w:lvlText w:val="%7."/>
+      <w:lvlJc w:val="left"/>
+      <w:pPr>
+        <w:ind w:left="5040" w:hanging="360"/>
+      </w:pPr>
+    </w:lvl>
+    <w:lvl w:ilvl="7" w:tplc="04090019" w:tentative="1">
+      <w:start w:val="1"/>
+      <w:numFmt w:val="lowerLetter"/>
+      <w:lvlText w:val="%8."/>
+      <w:lvlJc w:val="left"/>
+      <w:pPr>
+        <w:ind w:left="5760" w:hanging="360"/>
+      </w:pPr>
+    </w:lvl>
+    <w:lvl w:ilvl="8" w:tplc="0409001B" w:tentative="1">
+      <w:start w:val="1"/>
+      <w:numFmt w:val="lowerRoman"/>
+      <w:lvlText w:val="%9."/>
+      <w:lvlJc w:val="right"/>
+      <w:pPr>
+        <w:ind w:left="6480" w:hanging="180"/>
+      </w:pPr>
+    </w:lvl>
+  </w:abstractNum>
+  <w:abstractNum w:abstractNumId="5" w15:restartNumberingAfterBreak="0">
     <w:nsid w:val="54CA1E76"/>
     <w:multiLevelType w:val="hybridMultilevel"/>
     <w:tmpl w:val="11761BEA"/>
@@ -992,7 +2064,22 @@
     </w:lvl>
   </w:abstractNum>
   <w:num w:numId="1">
+    <w:abstractNumId w:val="5"/>
+  </w:num>
+  <w:num w:numId="2">
+    <w:abstractNumId w:val="3"/>
+  </w:num>
+  <w:num w:numId="3">
     <w:abstractNumId w:val="0"/>
+  </w:num>
+  <w:num w:numId="4">
+    <w:abstractNumId w:val="1"/>
+  </w:num>
+  <w:num w:numId="5">
+    <w:abstractNumId w:val="4"/>
+  </w:num>
+  <w:num w:numId="6">
+    <w:abstractNumId w:val="2"/>
   </w:num>
 </w:numbering>
 </file>

</xml_diff>